<commit_message>
Apuntes clase 2 y Actualizacion de Apuntes C01
</commit_message>
<xml_diff>
--- a/Docs/UTN_FRD_C01.docx
+++ b/Docs/UTN_FRD_C01.docx
@@ -1,31 +1,53 @@
 
 <file path=word/document.xml><?xml version="1.0" encoding="utf-8"?>
-<w:document xmlns:wpc="http://schemas.microsoft.com/office/word/2010/wordprocessingCanvas" xmlns:cx="http://schemas.microsoft.com/office/drawing/2014/chartex" xmlns:cx1="http://schemas.microsoft.com/office/drawing/2015/9/8/chartex" xmlns:cx2="http://schemas.microsoft.com/office/drawing/2015/10/21/chartex" xmlns:cx3="http://schemas.microsoft.com/office/drawing/2016/5/9/chartex" xmlns:cx4="http://schemas.microsoft.com/office/drawing/2016/5/10/chartex" xmlns:cx5="http://schemas.microsoft.com/office/drawing/2016/5/11/chartex" xmlns:cx6="http://schemas.microsoft.com/office/drawing/2016/5/12/chartex" xmlns:cx7="http://schemas.microsoft.com/office/drawing/2016/5/13/chartex" xmlns:cx8="http://schemas.microsoft.com/office/drawing/2016/5/14/chartex" xmlns:mc="http://schemas.openxmlformats.org/markup-compatibility/2006" xmlns:aink="http://schemas.microsoft.com/office/drawing/2016/ink" xmlns:am3d="http://schemas.microsoft.com/office/drawing/2017/model3d" xmlns:o="urn:schemas-microsoft-com:office:office" xmlns:oel="http://schemas.microsoft.com/office/2019/extlst" xmlns:r="http://schemas.openxmlformats.org/officeDocument/2006/relationships" xmlns:m="http://schemas.openxmlformats.org/officeDocument/2006/math" xmlns:v="urn:schemas-microsoft-com:vml" xmlns:wp14="http://schemas.microsoft.com/office/word/2010/wordprocessingDrawing" xmlns:wp="http://schemas.openxmlformats.org/drawingml/2006/wordprocessingDrawing" xmlns:w10="urn:schemas-microsoft-com:office:word" xmlns:w="http://schemas.openxmlformats.org/wordprocessingml/2006/main" xmlns:w14="http://schemas.microsoft.com/office/word/2010/wordml" xmlns:w15="http://schemas.microsoft.com/office/word/2012/wordml" xmlns:w16cex="http://schemas.microsoft.com/office/word/2018/wordml/cex" xmlns:w16cid="http://schemas.microsoft.com/office/word/2016/wordml/cid" xmlns:w16="http://schemas.microsoft.com/office/word/2018/wordml" xmlns:w16du="http://schemas.microsoft.com/office/word/2023/wordml/word16du" xmlns:w16sdtdh="http://schemas.microsoft.com/office/word/2020/wordml/sdtdatahash" xmlns:w16sdtfl="http://schemas.microsoft.com/office/word/2024/wordml/sdtformatlock" xmlns:w16se="http://schemas.microsoft.com/office/word/2015/wordml/symex" xmlns:wpg="http://schemas.microsoft.com/office/word/2010/wordprocessingGroup" xmlns:wpi="http://schemas.microsoft.com/office/word/2010/wordprocessingInk" xmlns:wne="http://schemas.microsoft.com/office/word/2006/wordml" xmlns:wps="http://schemas.microsoft.com/office/word/2010/wordprocessingShape" mc:Ignorable="w14 w15 w16se w16cid w16 w16cex w16sdtdh w16sdtfl w16du wp14">
+<w:document xmlns:wpc="http://schemas.microsoft.com/office/word/2010/wordprocessingCanvas" xmlns:mc="http://schemas.openxmlformats.org/markup-compatibility/2006" xmlns:o="urn:schemas-microsoft-com:office:office" xmlns:r="http://schemas.openxmlformats.org/officeDocument/2006/relationships" xmlns:m="http://schemas.openxmlformats.org/officeDocument/2006/math" xmlns:v="urn:schemas-microsoft-com:vml" xmlns:wp14="http://schemas.microsoft.com/office/word/2010/wordprocessingDrawing" xmlns:wp="http://schemas.openxmlformats.org/drawingml/2006/wordprocessingDrawing" xmlns:w10="urn:schemas-microsoft-com:office:word" xmlns:w="http://schemas.openxmlformats.org/wordprocessingml/2006/main" xmlns:w14="http://schemas.microsoft.com/office/word/2010/wordml" xmlns:wpg="http://schemas.microsoft.com/office/word/2010/wordprocessingGroup" xmlns:wpi="http://schemas.microsoft.com/office/word/2010/wordprocessingInk" xmlns:wne="http://schemas.microsoft.com/office/word/2006/wordml" xmlns:wps="http://schemas.microsoft.com/office/word/2010/wordprocessingShape" mc:Ignorable="w14 wp14">
   <w:body>
     <w:p>
       <w:pPr>
-        <w:pStyle w:val="Title"/>
+        <w:pStyle w:val="Ttulo"/>
         <w:rPr>
-          <w:rStyle w:val="BookTitle"/>
-          <w:lang w:val="en-US"/>
+          <w:rStyle w:val="Ttulodellibro"/>
         </w:rPr>
       </w:pPr>
       <w:r>
         <w:rPr>
-          <w:rStyle w:val="BookTitle"/>
-          <w:lang w:val="en-US"/>
+          <w:rStyle w:val="Ttulodellibro"/>
         </w:rPr>
         <w:t>Clase 1</w:t>
       </w:r>
     </w:p>
     <w:p>
       <w:r>
-        <w:t>Se esta hablando sobre Richard Stallman, activista y fundador del movimiento del software libre.</w:t>
+        <w:t xml:space="preserve">Se </w:t>
+      </w:r>
+      <w:proofErr w:type="spellStart"/>
+      <w:r>
+        <w:t>esta</w:t>
+      </w:r>
+      <w:proofErr w:type="spellEnd"/>
+      <w:r>
+        <w:t xml:space="preserve"> hablando sobre Richard </w:t>
+      </w:r>
+      <w:proofErr w:type="spellStart"/>
+      <w:r>
+        <w:t>Stallman</w:t>
+      </w:r>
+      <w:proofErr w:type="spellEnd"/>
+      <w:r>
+        <w:t>, activista y fundador del movimiento del software libre.</w:t>
       </w:r>
     </w:p>
     <w:p>
       <w:r>
-        <w:t>Se esta hablando sobre la h</w:t>
+        <w:t xml:space="preserve">Se </w:t>
+      </w:r>
+      <w:proofErr w:type="spellStart"/>
+      <w:r>
+        <w:t>esta</w:t>
+      </w:r>
+      <w:proofErr w:type="spellEnd"/>
+      <w:r>
+        <w:t xml:space="preserve"> hablando sobre la h</w:t>
       </w:r>
       <w:r>
         <w:t>istoria del software libre. Sobre la GPL.</w:t>
@@ -33,18 +55,73 @@
     </w:p>
     <w:p>
       <w:r>
-        <w:t>Ahora sobre Linus Torvalds, que inicia y mantiene el desarrollo del Kernel Linux basándose en el OS libre MINIX creado por Andrw S. Tanenbaum.</w:t>
+        <w:t xml:space="preserve">Ahora sobre </w:t>
+      </w:r>
+      <w:proofErr w:type="spellStart"/>
+      <w:r>
+        <w:t>Linus</w:t>
+      </w:r>
+      <w:proofErr w:type="spellEnd"/>
+      <w:r>
+        <w:t xml:space="preserve"> </w:t>
+      </w:r>
+      <w:proofErr w:type="spellStart"/>
+      <w:r>
+        <w:t>Torvalds</w:t>
+      </w:r>
+      <w:proofErr w:type="spellEnd"/>
+      <w:r>
+        <w:t xml:space="preserve">, que inicia y mantiene el desarrollo del </w:t>
+      </w:r>
+      <w:proofErr w:type="spellStart"/>
+      <w:r>
+        <w:t>Kernel</w:t>
+      </w:r>
+      <w:proofErr w:type="spellEnd"/>
+      <w:r>
+        <w:t xml:space="preserve"> Linux basándose en el OS libre MINIX creado por </w:t>
+      </w:r>
+      <w:proofErr w:type="spellStart"/>
+      <w:r>
+        <w:t>Andrw</w:t>
+      </w:r>
+      <w:proofErr w:type="spellEnd"/>
+      <w:r>
+        <w:t xml:space="preserve"> S. </w:t>
+      </w:r>
+      <w:proofErr w:type="spellStart"/>
+      <w:r>
+        <w:t>Tanenbaum</w:t>
+      </w:r>
+      <w:proofErr w:type="spellEnd"/>
+      <w:r>
+        <w:t>.</w:t>
       </w:r>
     </w:p>
     <w:p>
-      <w:r>
-        <w:t>Kernel: Conjuntos de código/instrucciones para un determinado dispositivo.</w:t>
+      <w:proofErr w:type="spellStart"/>
+      <w:r>
+        <w:t>Kernel</w:t>
+      </w:r>
+      <w:proofErr w:type="spellEnd"/>
+      <w:r>
+        <w:t>: Conjuntos de código/instrucciones para un determinado dispositivo.</w:t>
       </w:r>
     </w:p>
     <w:p>
-      <w:r>
-        <w:t>Codigo Fuente: Son los códigos que sirven para diferentes dispositivos, como el kernel</w:t>
-      </w:r>
+      <w:proofErr w:type="spellStart"/>
+      <w:r>
+        <w:t>Codigo</w:t>
+      </w:r>
+      <w:proofErr w:type="spellEnd"/>
+      <w:r>
+        <w:t xml:space="preserve"> Fuente: Son los códigos que sirven para diferentes dispositivos, como el </w:t>
+      </w:r>
+      <w:proofErr w:type="spellStart"/>
+      <w:r>
+        <w:t>kernel</w:t>
+      </w:r>
+      <w:proofErr w:type="spellEnd"/>
     </w:p>
     <w:p>
       <w:r>
@@ -60,6 +137,7 @@
       <w:r>
         <w:t xml:space="preserve"> y </w:t>
       </w:r>
+      <w:proofErr w:type="spellStart"/>
       <w:r>
         <w:rPr>
           <w:b/>
@@ -67,9 +145,11 @@
         </w:rPr>
         <w:t>kernel</w:t>
       </w:r>
+      <w:proofErr w:type="spellEnd"/>
       <w:r>
         <w:t xml:space="preserve"> es que el código fuente es el conjunto de instrucciones escritas en un lenguaje de programación, mientras que el </w:t>
       </w:r>
+      <w:proofErr w:type="spellStart"/>
       <w:r>
         <w:rPr>
           <w:b/>
@@ -77,6 +157,7 @@
         </w:rPr>
         <w:t>kernel</w:t>
       </w:r>
+      <w:proofErr w:type="spellEnd"/>
       <w:r>
         <w:t xml:space="preserve"> es el núcleo del sistema operativo que gestiona los recursos del hardware y software.</w:t>
       </w:r>
@@ -201,6 +282,7 @@
               </w:rPr>
               <w:t xml:space="preserve">                                 </w:t>
             </w:r>
+            <w:proofErr w:type="spellStart"/>
             <w:r>
               <w:rPr>
                 <w:rFonts w:ascii="Times New Roman" w:eastAsia="Times New Roman" w:hAnsi="Times New Roman" w:cs="Times New Roman"/>
@@ -211,6 +293,7 @@
               </w:rPr>
               <w:t>Kernel</w:t>
             </w:r>
+            <w:proofErr w:type="spellEnd"/>
           </w:p>
         </w:tc>
       </w:tr>
@@ -240,8 +323,8 @@
       </w:tblPr>
       <w:tblGrid>
         <w:gridCol w:w="1129"/>
-        <w:gridCol w:w="3719"/>
-        <w:gridCol w:w="3656"/>
+        <w:gridCol w:w="3760"/>
+        <w:gridCol w:w="3705"/>
       </w:tblGrid>
       <w:tr>
         <w:trPr>
@@ -486,8 +569,8 @@
       </w:tblPr>
       <w:tblGrid>
         <w:gridCol w:w="916"/>
-        <w:gridCol w:w="3549"/>
-        <w:gridCol w:w="4039"/>
+        <w:gridCol w:w="3587"/>
+        <w:gridCol w:w="4091"/>
       </w:tblGrid>
       <w:tr>
         <w:trPr>
@@ -613,8 +696,8 @@
       </w:tblPr>
       <w:tblGrid>
         <w:gridCol w:w="942"/>
-        <w:gridCol w:w="4129"/>
-        <w:gridCol w:w="3433"/>
+        <w:gridCol w:w="4178"/>
+        <w:gridCol w:w="3474"/>
       </w:tblGrid>
       <w:tr>
         <w:trPr>
@@ -724,7 +807,8 @@
       </w:pPr>
       <w:r>
         <w:rPr>
-          <w:lang w:val="en-US"/>
+          <w:noProof/>
+          <w:lang w:eastAsia="es-AR"/>
         </w:rPr>
         <w:drawing>
           <wp:inline distT="0" distB="0" distL="0" distR="0" wp14:anchorId="0D86BFB7" wp14:editId="22257F30">
@@ -742,7 +826,7 @@
                     <pic:cNvPicPr/>
                   </pic:nvPicPr>
                   <pic:blipFill>
-                    <a:blip r:embed="rId5"/>
+                    <a:blip r:embed="rId6"/>
                     <a:stretch>
                       <a:fillRect/>
                     </a:stretch>
@@ -784,7 +868,8 @@
       </w:pPr>
       <w:r>
         <w:rPr>
-          <w:lang w:val="en-US"/>
+          <w:noProof/>
+          <w:lang w:eastAsia="es-AR"/>
         </w:rPr>
         <w:lastRenderedPageBreak/>
         <w:drawing>
@@ -803,7 +888,7 @@
                     <pic:cNvPicPr/>
                   </pic:nvPicPr>
                   <pic:blipFill>
-                    <a:blip r:embed="rId6"/>
+                    <a:blip r:embed="rId7"/>
                     <a:stretch>
                       <a:fillRect/>
                     </a:stretch>
@@ -832,7 +917,8 @@
       </w:pPr>
       <w:r>
         <w:rPr>
-          <w:lang w:val="en-US"/>
+          <w:noProof/>
+          <w:lang w:eastAsia="es-AR"/>
         </w:rPr>
         <w:drawing>
           <wp:inline distT="0" distB="0" distL="0" distR="0" wp14:anchorId="1E677D4A" wp14:editId="60780D59">
@@ -850,7 +936,7 @@
                     <pic:cNvPicPr/>
                   </pic:nvPicPr>
                   <pic:blipFill>
-                    <a:blip r:embed="rId7"/>
+                    <a:blip r:embed="rId8"/>
                     <a:stretch>
                       <a:fillRect/>
                     </a:stretch>
@@ -874,18 +960,35 @@
     <w:p>
       <w:pPr>
         <w:rPr>
+          <w:noProof/>
+          <w:lang w:eastAsia="es-AR"/>
+        </w:rPr>
+      </w:pPr>
+      <w:r>
+        <w:rPr>
+          <w:noProof/>
+          <w:lang w:eastAsia="es-AR"/>
+        </w:rPr>
+        <w:br w:type="page"/>
+      </w:r>
+    </w:p>
+    <w:p>
+      <w:pPr>
+        <w:jc w:val="center"/>
+        <w:rPr>
           <w:lang w:val="en-US"/>
         </w:rPr>
       </w:pPr>
       <w:r>
         <w:rPr>
-          <w:lang w:val="en-US"/>
+          <w:noProof/>
+          <w:lang w:eastAsia="es-AR"/>
         </w:rPr>
         <w:lastRenderedPageBreak/>
         <w:drawing>
-          <wp:inline distT="0" distB="0" distL="0" distR="0" wp14:anchorId="7B110393" wp14:editId="7B6E0238">
-            <wp:extent cx="5400040" cy="4939665"/>
-            <wp:effectExtent l="0" t="0" r="0" b="0"/>
+          <wp:inline distT="0" distB="0" distL="0" distR="0" wp14:anchorId="7B110393" wp14:editId="411535DF">
+            <wp:extent cx="3082167" cy="2819400"/>
+            <wp:effectExtent l="0" t="0" r="4445" b="0"/>
             <wp:docPr id="452631801" name="Picture 1"/>
             <wp:cNvGraphicFramePr>
               <a:graphicFrameLocks xmlns:a="http://schemas.openxmlformats.org/drawingml/2006/main" noChangeAspect="1"/>
@@ -898,7 +1001,7 @@
                     <pic:cNvPicPr/>
                   </pic:nvPicPr>
                   <pic:blipFill>
-                    <a:blip r:embed="rId8"/>
+                    <a:blip r:embed="rId9"/>
                     <a:stretch>
                       <a:fillRect/>
                     </a:stretch>
@@ -906,7 +1009,7 @@
                   <pic:spPr>
                     <a:xfrm>
                       <a:off x="0" y="0"/>
-                      <a:ext cx="5400040" cy="4939665"/>
+                      <a:ext cx="3081805" cy="2819069"/>
                     </a:xfrm>
                     <a:prstGeom prst="rect">
                       <a:avLst/>
@@ -917,6 +1020,175 @@
             </a:graphic>
           </wp:inline>
         </w:drawing>
+      </w:r>
+    </w:p>
+    <w:p>
+      <w:r>
+        <w:t xml:space="preserve">Libertad 0: Se permite la </w:t>
+      </w:r>
+      <w:proofErr w:type="spellStart"/>
+      <w:r>
+        <w:t>instalacion</w:t>
+      </w:r>
+      <w:proofErr w:type="spellEnd"/>
+      <w:r>
+        <w:t xml:space="preserve"> de </w:t>
+      </w:r>
+      <w:proofErr w:type="spellStart"/>
+      <w:r>
+        <w:t>soft</w:t>
+      </w:r>
+      <w:proofErr w:type="spellEnd"/>
+      <w:r>
+        <w:t xml:space="preserve"> sin </w:t>
+      </w:r>
+      <w:proofErr w:type="spellStart"/>
+      <w:r>
+        <w:t>limite</w:t>
+      </w:r>
+      <w:proofErr w:type="spellEnd"/>
+      <w:r>
+        <w:t xml:space="preserve"> (Consecuencia)</w:t>
+      </w:r>
+    </w:p>
+    <w:p>
+      <w:r>
+        <w:t>Libertad 1: Es básicamente “a código abierto”.</w:t>
+      </w:r>
+    </w:p>
+    <w:p>
+      <w:r>
+        <w:t xml:space="preserve">Libertad 2: </w:t>
+      </w:r>
+      <w:proofErr w:type="spellStart"/>
+      <w:r>
+        <w:t>Version</w:t>
+      </w:r>
+      <w:proofErr w:type="spellEnd"/>
+      <w:r>
+        <w:t xml:space="preserve"> paga y gratuita.</w:t>
+      </w:r>
+    </w:p>
+    <w:p>
+      <w:r>
+        <w:t>Libertad 3: Modificar el código fuente y distribuirlo como quieras (Como las distribuciones de Linux)</w:t>
+      </w:r>
+    </w:p>
+    <w:p>
+      <w:r>
+        <w:drawing>
+          <wp:inline distT="0" distB="0" distL="0" distR="0" wp14:anchorId="476B9F0D" wp14:editId="34A96A4C">
+            <wp:extent cx="5400040" cy="2711018"/>
+            <wp:effectExtent l="0" t="0" r="0" b="0"/>
+            <wp:docPr id="1" name="Imagen 1"/>
+            <wp:cNvGraphicFramePr>
+              <a:graphicFrameLocks xmlns:a="http://schemas.openxmlformats.org/drawingml/2006/main" noChangeAspect="1"/>
+            </wp:cNvGraphicFramePr>
+            <a:graphic xmlns:a="http://schemas.openxmlformats.org/drawingml/2006/main">
+              <a:graphicData uri="http://schemas.openxmlformats.org/drawingml/2006/picture">
+                <pic:pic xmlns:pic="http://schemas.openxmlformats.org/drawingml/2006/picture">
+                  <pic:nvPicPr>
+                    <pic:cNvPr id="0" name=""/>
+                    <pic:cNvPicPr/>
+                  </pic:nvPicPr>
+                  <pic:blipFill>
+                    <a:blip r:embed="rId10"/>
+                    <a:stretch>
+                      <a:fillRect/>
+                    </a:stretch>
+                  </pic:blipFill>
+                  <pic:spPr>
+                    <a:xfrm>
+                      <a:off x="0" y="0"/>
+                      <a:ext cx="5400040" cy="2711018"/>
+                    </a:xfrm>
+                    <a:prstGeom prst="rect">
+                      <a:avLst/>
+                    </a:prstGeom>
+                  </pic:spPr>
+                </pic:pic>
+              </a:graphicData>
+            </a:graphic>
+          </wp:inline>
+        </w:drawing>
+      </w:r>
+    </w:p>
+    <w:p>
+      <w:r>
+        <w:br w:type="page"/>
+      </w:r>
+    </w:p>
+    <w:p>
+      <w:pPr>
+        <w:jc w:val="both"/>
+      </w:pPr>
+      <w:r>
+        <w:lastRenderedPageBreak/>
+        <w:drawing>
+          <wp:inline distT="0" distB="0" distL="0" distR="0" wp14:anchorId="4B0489A5" wp14:editId="33CE3D9D">
+            <wp:extent cx="6391275" cy="3239027"/>
+            <wp:effectExtent l="0" t="0" r="0" b="0"/>
+            <wp:docPr id="2" name="Imagen 2"/>
+            <wp:cNvGraphicFramePr>
+              <a:graphicFrameLocks xmlns:a="http://schemas.openxmlformats.org/drawingml/2006/main" noChangeAspect="1"/>
+            </wp:cNvGraphicFramePr>
+            <a:graphic xmlns:a="http://schemas.openxmlformats.org/drawingml/2006/main">
+              <a:graphicData uri="http://schemas.openxmlformats.org/drawingml/2006/picture">
+                <pic:pic xmlns:pic="http://schemas.openxmlformats.org/drawingml/2006/picture">
+                  <pic:nvPicPr>
+                    <pic:cNvPr id="0" name=""/>
+                    <pic:cNvPicPr/>
+                  </pic:nvPicPr>
+                  <pic:blipFill>
+                    <a:blip r:embed="rId11"/>
+                    <a:stretch>
+                      <a:fillRect/>
+                    </a:stretch>
+                  </pic:blipFill>
+                  <pic:spPr>
+                    <a:xfrm>
+                      <a:off x="0" y="0"/>
+                      <a:ext cx="6398300" cy="3242587"/>
+                    </a:xfrm>
+                    <a:prstGeom prst="rect">
+                      <a:avLst/>
+                    </a:prstGeom>
+                  </pic:spPr>
+                </pic:pic>
+              </a:graphicData>
+            </a:graphic>
+          </wp:inline>
+        </w:drawing>
+      </w:r>
+    </w:p>
+    <w:p>
+      <w:r>
+        <w:t>Ejemplo. Firefox.</w:t>
+      </w:r>
+      <w:r>
+        <w:br/>
+        <w:t xml:space="preserve">Tiene el Soft en open </w:t>
+      </w:r>
+      <w:proofErr w:type="spellStart"/>
+      <w:r>
+        <w:t>source</w:t>
+      </w:r>
+      <w:proofErr w:type="spellEnd"/>
+      <w:r>
+        <w:t xml:space="preserve"> y no en Soft libre</w:t>
+      </w:r>
+    </w:p>
+    <w:p/>
+    <w:p>
+      <w:r>
+        <w:t>Para probar distribuciones de Linux</w:t>
+      </w:r>
+      <w:bookmarkStart w:id="0" w:name="_GoBack"/>
+      <w:bookmarkEnd w:id="0"/>
+    </w:p>
+    <w:p>
+      <w:r>
+        <w:t>https://distrosea.com/es/</w:t>
       </w:r>
     </w:p>
     <w:sectPr>
@@ -930,7 +1202,7 @@
 </file>
 
 <file path=word/styles.xml><?xml version="1.0" encoding="utf-8"?>
-<w:styles xmlns:mc="http://schemas.openxmlformats.org/markup-compatibility/2006" xmlns:r="http://schemas.openxmlformats.org/officeDocument/2006/relationships" xmlns:w="http://schemas.openxmlformats.org/wordprocessingml/2006/main" xmlns:w14="http://schemas.microsoft.com/office/word/2010/wordml" xmlns:w15="http://schemas.microsoft.com/office/word/2012/wordml" xmlns:w16cex="http://schemas.microsoft.com/office/word/2018/wordml/cex" xmlns:w16cid="http://schemas.microsoft.com/office/word/2016/wordml/cid" xmlns:w16="http://schemas.microsoft.com/office/word/2018/wordml" xmlns:w16du="http://schemas.microsoft.com/office/word/2023/wordml/word16du" xmlns:w16sdtdh="http://schemas.microsoft.com/office/word/2020/wordml/sdtdatahash" xmlns:w16sdtfl="http://schemas.microsoft.com/office/word/2024/wordml/sdtformatlock" xmlns:w16se="http://schemas.microsoft.com/office/word/2015/wordml/symex" mc:Ignorable="w14 w15 w16se w16cid w16 w16cex w16sdtdh w16sdtfl w16du">
+<w:styles xmlns:mc="http://schemas.openxmlformats.org/markup-compatibility/2006" xmlns:r="http://schemas.openxmlformats.org/officeDocument/2006/relationships" xmlns:w="http://schemas.openxmlformats.org/wordprocessingml/2006/main" xmlns:w14="http://schemas.microsoft.com/office/word/2010/wordml" mc:Ignorable="w14">
   <w:docDefaults>
     <w:rPrDefault>
       <w:rPr>
@@ -948,393 +1220,154 @@
       </w:pPr>
     </w:pPrDefault>
   </w:docDefaults>
-  <w:latentStyles w:defLockedState="0" w:defUIPriority="99" w:defSemiHidden="0" w:defUnhideWhenUsed="0" w:defQFormat="0" w:count="376">
-    <w:lsdException w:name="Normal" w:uiPriority="0" w:qFormat="1"/>
-    <w:lsdException w:name="heading 1" w:uiPriority="9" w:qFormat="1"/>
-    <w:lsdException w:name="heading 2" w:semiHidden="1" w:uiPriority="9" w:unhideWhenUsed="1" w:qFormat="1"/>
-    <w:lsdException w:name="heading 3" w:semiHidden="1" w:uiPriority="9" w:unhideWhenUsed="1" w:qFormat="1"/>
-    <w:lsdException w:name="heading 4" w:semiHidden="1" w:uiPriority="9" w:unhideWhenUsed="1" w:qFormat="1"/>
-    <w:lsdException w:name="heading 5" w:semiHidden="1" w:uiPriority="9" w:unhideWhenUsed="1" w:qFormat="1"/>
-    <w:lsdException w:name="heading 6" w:semiHidden="1" w:uiPriority="9" w:unhideWhenUsed="1" w:qFormat="1"/>
-    <w:lsdException w:name="heading 7" w:semiHidden="1" w:uiPriority="9" w:unhideWhenUsed="1" w:qFormat="1"/>
-    <w:lsdException w:name="heading 8" w:semiHidden="1" w:uiPriority="9" w:unhideWhenUsed="1" w:qFormat="1"/>
-    <w:lsdException w:name="heading 9" w:semiHidden="1" w:uiPriority="9" w:unhideWhenUsed="1" w:qFormat="1"/>
-    <w:lsdException w:name="index 1" w:semiHidden="1" w:unhideWhenUsed="1"/>
-    <w:lsdException w:name="index 2" w:semiHidden="1" w:unhideWhenUsed="1"/>
-    <w:lsdException w:name="index 3" w:semiHidden="1" w:unhideWhenUsed="1"/>
-    <w:lsdException w:name="index 4" w:semiHidden="1" w:unhideWhenUsed="1"/>
-    <w:lsdException w:name="index 5" w:semiHidden="1" w:unhideWhenUsed="1"/>
-    <w:lsdException w:name="index 6" w:semiHidden="1" w:unhideWhenUsed="1"/>
-    <w:lsdException w:name="index 7" w:semiHidden="1" w:unhideWhenUsed="1"/>
-    <w:lsdException w:name="index 8" w:semiHidden="1" w:unhideWhenUsed="1"/>
-    <w:lsdException w:name="index 9" w:semiHidden="1" w:unhideWhenUsed="1"/>
-    <w:lsdException w:name="toc 1" w:semiHidden="1" w:uiPriority="39" w:unhideWhenUsed="1"/>
-    <w:lsdException w:name="toc 2" w:semiHidden="1" w:uiPriority="39" w:unhideWhenUsed="1"/>
-    <w:lsdException w:name="toc 3" w:semiHidden="1" w:uiPriority="39" w:unhideWhenUsed="1"/>
-    <w:lsdException w:name="toc 4" w:semiHidden="1" w:uiPriority="39" w:unhideWhenUsed="1"/>
-    <w:lsdException w:name="toc 5" w:semiHidden="1" w:uiPriority="39" w:unhideWhenUsed="1"/>
-    <w:lsdException w:name="toc 6" w:semiHidden="1" w:uiPriority="39" w:unhideWhenUsed="1"/>
-    <w:lsdException w:name="toc 7" w:semiHidden="1" w:uiPriority="39" w:unhideWhenUsed="1"/>
-    <w:lsdException w:name="toc 8" w:semiHidden="1" w:uiPriority="39" w:unhideWhenUsed="1"/>
-    <w:lsdException w:name="toc 9" w:semiHidden="1" w:uiPriority="39" w:unhideWhenUsed="1"/>
-    <w:lsdException w:name="Normal Indent" w:semiHidden="1" w:unhideWhenUsed="1"/>
-    <w:lsdException w:name="footnote text" w:semiHidden="1" w:unhideWhenUsed="1"/>
-    <w:lsdException w:name="annotation text" w:semiHidden="1" w:unhideWhenUsed="1"/>
-    <w:lsdException w:name="header" w:semiHidden="1" w:unhideWhenUsed="1"/>
-    <w:lsdException w:name="footer" w:semiHidden="1" w:unhideWhenUsed="1"/>
-    <w:lsdException w:name="index heading" w:semiHidden="1" w:unhideWhenUsed="1"/>
-    <w:lsdException w:name="caption" w:semiHidden="1" w:uiPriority="35" w:unhideWhenUsed="1" w:qFormat="1"/>
-    <w:lsdException w:name="table of figures" w:semiHidden="1" w:unhideWhenUsed="1"/>
-    <w:lsdException w:name="envelope address" w:semiHidden="1" w:unhideWhenUsed="1"/>
-    <w:lsdException w:name="envelope return" w:semiHidden="1" w:unhideWhenUsed="1"/>
-    <w:lsdException w:name="footnote reference" w:semiHidden="1" w:unhideWhenUsed="1"/>
-    <w:lsdException w:name="annotation reference" w:semiHidden="1" w:unhideWhenUsed="1"/>
-    <w:lsdException w:name="line number" w:semiHidden="1" w:unhideWhenUsed="1"/>
-    <w:lsdException w:name="page number" w:semiHidden="1" w:unhideWhenUsed="1"/>
-    <w:lsdException w:name="endnote reference" w:semiHidden="1" w:unhideWhenUsed="1"/>
-    <w:lsdException w:name="endnote text" w:semiHidden="1" w:unhideWhenUsed="1"/>
-    <w:lsdException w:name="table of authorities" w:semiHidden="1" w:unhideWhenUsed="1"/>
-    <w:lsdException w:name="macro" w:semiHidden="1" w:unhideWhenUsed="1"/>
-    <w:lsdException w:name="toa heading" w:semiHidden="1" w:unhideWhenUsed="1"/>
-    <w:lsdException w:name="List" w:semiHidden="1" w:unhideWhenUsed="1"/>
-    <w:lsdException w:name="List Bullet" w:semiHidden="1" w:unhideWhenUsed="1"/>
-    <w:lsdException w:name="List Number" w:semiHidden="1" w:unhideWhenUsed="1"/>
-    <w:lsdException w:name="List 2" w:semiHidden="1" w:unhideWhenUsed="1"/>
-    <w:lsdException w:name="List 3" w:semiHidden="1" w:unhideWhenUsed="1"/>
-    <w:lsdException w:name="List 4" w:semiHidden="1" w:unhideWhenUsed="1"/>
-    <w:lsdException w:name="List 5" w:semiHidden="1" w:unhideWhenUsed="1"/>
-    <w:lsdException w:name="List Bullet 2" w:semiHidden="1" w:unhideWhenUsed="1"/>
-    <w:lsdException w:name="List Bullet 3" w:semiHidden="1" w:unhideWhenUsed="1"/>
-    <w:lsdException w:name="List Bullet 4" w:semiHidden="1" w:unhideWhenUsed="1"/>
-    <w:lsdException w:name="List Bullet 5" w:semiHidden="1" w:unhideWhenUsed="1"/>
-    <w:lsdException w:name="List Number 2" w:semiHidden="1" w:unhideWhenUsed="1"/>
-    <w:lsdException w:name="List Number 3" w:semiHidden="1" w:unhideWhenUsed="1"/>
-    <w:lsdException w:name="List Number 4" w:semiHidden="1" w:unhideWhenUsed="1"/>
-    <w:lsdException w:name="List Number 5" w:semiHidden="1" w:unhideWhenUsed="1"/>
-    <w:lsdException w:name="Title" w:uiPriority="10" w:qFormat="1"/>
-    <w:lsdException w:name="Closing" w:semiHidden="1" w:unhideWhenUsed="1"/>
-    <w:lsdException w:name="Signature" w:semiHidden="1" w:unhideWhenUsed="1"/>
-    <w:lsdException w:name="Default Paragraph Font" w:semiHidden="1" w:uiPriority="1" w:unhideWhenUsed="1"/>
-    <w:lsdException w:name="Body Text" w:semiHidden="1" w:unhideWhenUsed="1"/>
-    <w:lsdException w:name="Body Text Indent" w:semiHidden="1" w:unhideWhenUsed="1"/>
-    <w:lsdException w:name="List Continue" w:semiHidden="1" w:unhideWhenUsed="1"/>
-    <w:lsdException w:name="List Continue 2" w:semiHidden="1" w:unhideWhenUsed="1"/>
-    <w:lsdException w:name="List Continue 3" w:semiHidden="1" w:unhideWhenUsed="1"/>
-    <w:lsdException w:name="List Continue 4" w:semiHidden="1" w:unhideWhenUsed="1"/>
-    <w:lsdException w:name="List Continue 5" w:semiHidden="1" w:unhideWhenUsed="1"/>
-    <w:lsdException w:name="Message Header" w:semiHidden="1" w:unhideWhenUsed="1"/>
-    <w:lsdException w:name="Subtitle" w:uiPriority="11" w:qFormat="1"/>
-    <w:lsdException w:name="Salutation" w:semiHidden="1" w:unhideWhenUsed="1"/>
-    <w:lsdException w:name="Date" w:semiHidden="1" w:unhideWhenUsed="1"/>
-    <w:lsdException w:name="Body Text First Indent" w:semiHidden="1" w:unhideWhenUsed="1"/>
-    <w:lsdException w:name="Body Text First Indent 2" w:semiHidden="1" w:unhideWhenUsed="1"/>
-    <w:lsdException w:name="Note Heading" w:semiHidden="1" w:unhideWhenUsed="1"/>
-    <w:lsdException w:name="Body Text 2" w:semiHidden="1" w:unhideWhenUsed="1"/>
-    <w:lsdException w:name="Body Text 3" w:semiHidden="1" w:unhideWhenUsed="1"/>
-    <w:lsdException w:name="Body Text Indent 2" w:semiHidden="1" w:unhideWhenUsed="1"/>
-    <w:lsdException w:name="Body Text Indent 3" w:semiHidden="1" w:unhideWhenUsed="1"/>
-    <w:lsdException w:name="Block Text" w:semiHidden="1" w:unhideWhenUsed="1"/>
-    <w:lsdException w:name="Hyperlink" w:semiHidden="1" w:unhideWhenUsed="1"/>
-    <w:lsdException w:name="FollowedHyperlink" w:semiHidden="1" w:unhideWhenUsed="1"/>
-    <w:lsdException w:name="Strong" w:uiPriority="22" w:qFormat="1"/>
-    <w:lsdException w:name="Emphasis" w:uiPriority="20" w:qFormat="1"/>
-    <w:lsdException w:name="Document Map" w:semiHidden="1" w:unhideWhenUsed="1"/>
-    <w:lsdException w:name="Plain Text" w:semiHidden="1" w:unhideWhenUsed="1"/>
-    <w:lsdException w:name="E-mail Signature" w:semiHidden="1" w:unhideWhenUsed="1"/>
-    <w:lsdException w:name="HTML Top of Form" w:semiHidden="1" w:unhideWhenUsed="1"/>
-    <w:lsdException w:name="HTML Bottom of Form" w:semiHidden="1" w:unhideWhenUsed="1"/>
-    <w:lsdException w:name="Normal (Web)" w:semiHidden="1" w:unhideWhenUsed="1"/>
-    <w:lsdException w:name="HTML Acronym" w:semiHidden="1" w:unhideWhenUsed="1"/>
-    <w:lsdException w:name="HTML Address" w:semiHidden="1" w:unhideWhenUsed="1"/>
-    <w:lsdException w:name="HTML Cite" w:semiHidden="1" w:unhideWhenUsed="1"/>
-    <w:lsdException w:name="HTML Code" w:semiHidden="1" w:unhideWhenUsed="1"/>
-    <w:lsdException w:name="HTML Definition" w:semiHidden="1" w:unhideWhenUsed="1"/>
-    <w:lsdException w:name="HTML Keyboard" w:semiHidden="1" w:unhideWhenUsed="1"/>
-    <w:lsdException w:name="HTML Preformatted" w:semiHidden="1" w:unhideWhenUsed="1"/>
-    <w:lsdException w:name="HTML Sample" w:semiHidden="1" w:unhideWhenUsed="1"/>
-    <w:lsdException w:name="HTML Typewriter" w:semiHidden="1" w:unhideWhenUsed="1"/>
-    <w:lsdException w:name="HTML Variable" w:semiHidden="1" w:unhideWhenUsed="1"/>
-    <w:lsdException w:name="Normal Table" w:semiHidden="1" w:unhideWhenUsed="1"/>
-    <w:lsdException w:name="annotation subject" w:semiHidden="1" w:unhideWhenUsed="1"/>
-    <w:lsdException w:name="No List" w:semiHidden="1" w:unhideWhenUsed="1"/>
-    <w:lsdException w:name="Outline List 1" w:semiHidden="1" w:unhideWhenUsed="1"/>
-    <w:lsdException w:name="Outline List 2" w:semiHidden="1" w:unhideWhenUsed="1"/>
-    <w:lsdException w:name="Outline List 3" w:semiHidden="1" w:unhideWhenUsed="1"/>
-    <w:lsdException w:name="Table Simple 1" w:semiHidden="1" w:unhideWhenUsed="1"/>
-    <w:lsdException w:name="Table Simple 2" w:semiHidden="1" w:unhideWhenUsed="1"/>
-    <w:lsdException w:name="Table Simple 3" w:semiHidden="1" w:unhideWhenUsed="1"/>
-    <w:lsdException w:name="Table Classic 1" w:semiHidden="1" w:unhideWhenUsed="1"/>
-    <w:lsdException w:name="Table Classic 2" w:semiHidden="1" w:unhideWhenUsed="1"/>
-    <w:lsdException w:name="Table Classic 3" w:semiHidden="1" w:unhideWhenUsed="1"/>
-    <w:lsdException w:name="Table Classic 4" w:semiHidden="1" w:unhideWhenUsed="1"/>
-    <w:lsdException w:name="Table Colorful 1" w:semiHidden="1" w:unhideWhenUsed="1"/>
-    <w:lsdException w:name="Table Colorful 2" w:semiHidden="1" w:unhideWhenUsed="1"/>
-    <w:lsdException w:name="Table Colorful 3" w:semiHidden="1" w:unhideWhenUsed="1"/>
-    <w:lsdException w:name="Table Columns 1" w:semiHidden="1" w:unhideWhenUsed="1"/>
-    <w:lsdException w:name="Table Columns 2" w:semiHidden="1" w:unhideWhenUsed="1"/>
-    <w:lsdException w:name="Table Columns 3" w:semiHidden="1" w:unhideWhenUsed="1"/>
-    <w:lsdException w:name="Table Columns 4" w:semiHidden="1" w:unhideWhenUsed="1"/>
-    <w:lsdException w:name="Table Columns 5" w:semiHidden="1" w:unhideWhenUsed="1"/>
-    <w:lsdException w:name="Table Grid 1" w:semiHidden="1" w:unhideWhenUsed="1"/>
-    <w:lsdException w:name="Table Grid 2" w:semiHidden="1" w:unhideWhenUsed="1"/>
-    <w:lsdException w:name="Table Grid 3" w:semiHidden="1" w:unhideWhenUsed="1"/>
-    <w:lsdException w:name="Table Grid 4" w:semiHidden="1" w:unhideWhenUsed="1"/>
-    <w:lsdException w:name="Table Grid 5" w:semiHidden="1" w:unhideWhenUsed="1"/>
-    <w:lsdException w:name="Table Grid 6" w:semiHidden="1" w:unhideWhenUsed="1"/>
-    <w:lsdException w:name="Table Grid 7" w:semiHidden="1" w:unhideWhenUsed="1"/>
-    <w:lsdException w:name="Table Grid 8" w:semiHidden="1" w:unhideWhenUsed="1"/>
-    <w:lsdException w:name="Table List 1" w:semiHidden="1" w:unhideWhenUsed="1"/>
-    <w:lsdException w:name="Table List 2" w:semiHidden="1" w:unhideWhenUsed="1"/>
-    <w:lsdException w:name="Table List 3" w:semiHidden="1" w:unhideWhenUsed="1"/>
-    <w:lsdException w:name="Table List 4" w:semiHidden="1" w:unhideWhenUsed="1"/>
-    <w:lsdException w:name="Table List 5" w:semiHidden="1" w:unhideWhenUsed="1"/>
-    <w:lsdException w:name="Table List 6" w:semiHidden="1" w:unhideWhenUsed="1"/>
-    <w:lsdException w:name="Table List 7" w:semiHidden="1" w:unhideWhenUsed="1"/>
-    <w:lsdException w:name="Table List 8" w:semiHidden="1" w:unhideWhenUsed="1"/>
-    <w:lsdException w:name="Table 3D effects 1" w:semiHidden="1" w:unhideWhenUsed="1"/>
-    <w:lsdException w:name="Table 3D effects 2" w:semiHidden="1" w:unhideWhenUsed="1"/>
-    <w:lsdException w:name="Table 3D effects 3" w:semiHidden="1" w:unhideWhenUsed="1"/>
-    <w:lsdException w:name="Table Contemporary" w:semiHidden="1" w:unhideWhenUsed="1"/>
-    <w:lsdException w:name="Table Elegant" w:semiHidden="1" w:unhideWhenUsed="1"/>
-    <w:lsdException w:name="Table Professional" w:semiHidden="1" w:unhideWhenUsed="1"/>
-    <w:lsdException w:name="Table Subtle 1" w:semiHidden="1" w:unhideWhenUsed="1"/>
-    <w:lsdException w:name="Table Subtle 2" w:semiHidden="1" w:unhideWhenUsed="1"/>
-    <w:lsdException w:name="Table Web 1" w:semiHidden="1" w:unhideWhenUsed="1"/>
-    <w:lsdException w:name="Table Web 2" w:semiHidden="1" w:unhideWhenUsed="1"/>
-    <w:lsdException w:name="Table Web 3" w:semiHidden="1" w:unhideWhenUsed="1"/>
-    <w:lsdException w:name="Balloon Text" w:semiHidden="1" w:unhideWhenUsed="1"/>
-    <w:lsdException w:name="Table Grid" w:uiPriority="39"/>
-    <w:lsdException w:name="Table Theme" w:semiHidden="1" w:unhideWhenUsed="1"/>
-    <w:lsdException w:name="Placeholder Text" w:semiHidden="1"/>
-    <w:lsdException w:name="No Spacing" w:uiPriority="1" w:qFormat="1"/>
-    <w:lsdException w:name="Light Shading" w:uiPriority="60"/>
-    <w:lsdException w:name="Light List" w:uiPriority="61"/>
-    <w:lsdException w:name="Light Grid" w:uiPriority="62"/>
-    <w:lsdException w:name="Medium Shading 1" w:uiPriority="63"/>
-    <w:lsdException w:name="Medium Shading 2" w:uiPriority="64"/>
-    <w:lsdException w:name="Medium List 1" w:uiPriority="65"/>
-    <w:lsdException w:name="Medium List 2" w:uiPriority="66"/>
-    <w:lsdException w:name="Medium Grid 1" w:uiPriority="67"/>
-    <w:lsdException w:name="Medium Grid 2" w:uiPriority="68"/>
-    <w:lsdException w:name="Medium Grid 3" w:uiPriority="69"/>
-    <w:lsdException w:name="Dark List" w:uiPriority="70"/>
-    <w:lsdException w:name="Colorful Shading" w:uiPriority="71"/>
-    <w:lsdException w:name="Colorful List" w:uiPriority="72"/>
-    <w:lsdException w:name="Colorful Grid" w:uiPriority="73"/>
-    <w:lsdException w:name="Light Shading Accent 1" w:uiPriority="60"/>
-    <w:lsdException w:name="Light List Accent 1" w:uiPriority="61"/>
-    <w:lsdException w:name="Light Grid Accent 1" w:uiPriority="62"/>
-    <w:lsdException w:name="Medium Shading 1 Accent 1" w:uiPriority="63"/>
-    <w:lsdException w:name="Medium Shading 2 Accent 1" w:uiPriority="64"/>
-    <w:lsdException w:name="Medium List 1 Accent 1" w:uiPriority="65"/>
-    <w:lsdException w:name="Revision" w:semiHidden="1"/>
-    <w:lsdException w:name="List Paragraph" w:uiPriority="34" w:qFormat="1"/>
-    <w:lsdException w:name="Quote" w:uiPriority="29" w:qFormat="1"/>
-    <w:lsdException w:name="Intense Quote" w:uiPriority="30" w:qFormat="1"/>
-    <w:lsdException w:name="Medium List 2 Accent 1" w:uiPriority="66"/>
-    <w:lsdException w:name="Medium Grid 1 Accent 1" w:uiPriority="67"/>
-    <w:lsdException w:name="Medium Grid 2 Accent 1" w:uiPriority="68"/>
-    <w:lsdException w:name="Medium Grid 3 Accent 1" w:uiPriority="69"/>
-    <w:lsdException w:name="Dark List Accent 1" w:uiPriority="70"/>
-    <w:lsdException w:name="Colorful Shading Accent 1" w:uiPriority="71"/>
-    <w:lsdException w:name="Colorful List Accent 1" w:uiPriority="72"/>
-    <w:lsdException w:name="Colorful Grid Accent 1" w:uiPriority="73"/>
-    <w:lsdException w:name="Light Shading Accent 2" w:uiPriority="60"/>
-    <w:lsdException w:name="Light List Accent 2" w:uiPriority="61"/>
-    <w:lsdException w:name="Light Grid Accent 2" w:uiPriority="62"/>
-    <w:lsdException w:name="Medium Shading 1 Accent 2" w:uiPriority="63"/>
-    <w:lsdException w:name="Medium Shading 2 Accent 2" w:uiPriority="64"/>
-    <w:lsdException w:name="Medium List 1 Accent 2" w:uiPriority="65"/>
-    <w:lsdException w:name="Medium List 2 Accent 2" w:uiPriority="66"/>
-    <w:lsdException w:name="Medium Grid 1 Accent 2" w:uiPriority="67"/>
-    <w:lsdException w:name="Medium Grid 2 Accent 2" w:uiPriority="68"/>
-    <w:lsdException w:name="Medium Grid 3 Accent 2" w:uiPriority="69"/>
-    <w:lsdException w:name="Dark List Accent 2" w:uiPriority="70"/>
-    <w:lsdException w:name="Colorful Shading Accent 2" w:uiPriority="71"/>
-    <w:lsdException w:name="Colorful List Accent 2" w:uiPriority="72"/>
-    <w:lsdException w:name="Colorful Grid Accent 2" w:uiPriority="73"/>
-    <w:lsdException w:name="Light Shading Accent 3" w:uiPriority="60"/>
-    <w:lsdException w:name="Light List Accent 3" w:uiPriority="61"/>
-    <w:lsdException w:name="Light Grid Accent 3" w:uiPriority="62"/>
-    <w:lsdException w:name="Medium Shading 1 Accent 3" w:uiPriority="63"/>
-    <w:lsdException w:name="Medium Shading 2 Accent 3" w:uiPriority="64"/>
-    <w:lsdException w:name="Medium List 1 Accent 3" w:uiPriority="65"/>
-    <w:lsdException w:name="Medium List 2 Accent 3" w:uiPriority="66"/>
-    <w:lsdException w:name="Medium Grid 1 Accent 3" w:uiPriority="67"/>
-    <w:lsdException w:name="Medium Grid 2 Accent 3" w:uiPriority="68"/>
-    <w:lsdException w:name="Medium Grid 3 Accent 3" w:uiPriority="69"/>
-    <w:lsdException w:name="Dark List Accent 3" w:uiPriority="70"/>
-    <w:lsdException w:name="Colorful Shading Accent 3" w:uiPriority="71"/>
-    <w:lsdException w:name="Colorful List Accent 3" w:uiPriority="72"/>
-    <w:lsdException w:name="Colorful Grid Accent 3" w:uiPriority="73"/>
-    <w:lsdException w:name="Light Shading Accent 4" w:uiPriority="60"/>
-    <w:lsdException w:name="Light List Accent 4" w:uiPriority="61"/>
-    <w:lsdException w:name="Light Grid Accent 4" w:uiPriority="62"/>
-    <w:lsdException w:name="Medium Shading 1 Accent 4" w:uiPriority="63"/>
-    <w:lsdException w:name="Medium Shading 2 Accent 4" w:uiPriority="64"/>
-    <w:lsdException w:name="Medium List 1 Accent 4" w:uiPriority="65"/>
-    <w:lsdException w:name="Medium List 2 Accent 4" w:uiPriority="66"/>
-    <w:lsdException w:name="Medium Grid 1 Accent 4" w:uiPriority="67"/>
-    <w:lsdException w:name="Medium Grid 2 Accent 4" w:uiPriority="68"/>
-    <w:lsdException w:name="Medium Grid 3 Accent 4" w:uiPriority="69"/>
-    <w:lsdException w:name="Dark List Accent 4" w:uiPriority="70"/>
-    <w:lsdException w:name="Colorful Shading Accent 4" w:uiPriority="71"/>
-    <w:lsdException w:name="Colorful List Accent 4" w:uiPriority="72"/>
-    <w:lsdException w:name="Colorful Grid Accent 4" w:uiPriority="73"/>
-    <w:lsdException w:name="Light Shading Accent 5" w:uiPriority="60"/>
-    <w:lsdException w:name="Light List Accent 5" w:uiPriority="61"/>
-    <w:lsdException w:name="Light Grid Accent 5" w:uiPriority="62"/>
-    <w:lsdException w:name="Medium Shading 1 Accent 5" w:uiPriority="63"/>
-    <w:lsdException w:name="Medium Shading 2 Accent 5" w:uiPriority="64"/>
-    <w:lsdException w:name="Medium List 1 Accent 5" w:uiPriority="65"/>
-    <w:lsdException w:name="Medium List 2 Accent 5" w:uiPriority="66"/>
-    <w:lsdException w:name="Medium Grid 1 Accent 5" w:uiPriority="67"/>
-    <w:lsdException w:name="Medium Grid 2 Accent 5" w:uiPriority="68"/>
-    <w:lsdException w:name="Medium Grid 3 Accent 5" w:uiPriority="69"/>
-    <w:lsdException w:name="Dark List Accent 5" w:uiPriority="70"/>
-    <w:lsdException w:name="Colorful Shading Accent 5" w:uiPriority="71"/>
-    <w:lsdException w:name="Colorful List Accent 5" w:uiPriority="72"/>
-    <w:lsdException w:name="Colorful Grid Accent 5" w:uiPriority="73"/>
-    <w:lsdException w:name="Light Shading Accent 6" w:uiPriority="60"/>
-    <w:lsdException w:name="Light List Accent 6" w:uiPriority="61"/>
-    <w:lsdException w:name="Light Grid Accent 6" w:uiPriority="62"/>
-    <w:lsdException w:name="Medium Shading 1 Accent 6" w:uiPriority="63"/>
-    <w:lsdException w:name="Medium Shading 2 Accent 6" w:uiPriority="64"/>
-    <w:lsdException w:name="Medium List 1 Accent 6" w:uiPriority="65"/>
-    <w:lsdException w:name="Medium List 2 Accent 6" w:uiPriority="66"/>
-    <w:lsdException w:name="Medium Grid 1 Accent 6" w:uiPriority="67"/>
-    <w:lsdException w:name="Medium Grid 2 Accent 6" w:uiPriority="68"/>
-    <w:lsdException w:name="Medium Grid 3 Accent 6" w:uiPriority="69"/>
-    <w:lsdException w:name="Dark List Accent 6" w:uiPriority="70"/>
-    <w:lsdException w:name="Colorful Shading Accent 6" w:uiPriority="71"/>
-    <w:lsdException w:name="Colorful List Accent 6" w:uiPriority="72"/>
-    <w:lsdException w:name="Colorful Grid Accent 6" w:uiPriority="73"/>
-    <w:lsdException w:name="Subtle Emphasis" w:uiPriority="19" w:qFormat="1"/>
-    <w:lsdException w:name="Intense Emphasis" w:uiPriority="21" w:qFormat="1"/>
-    <w:lsdException w:name="Subtle Reference" w:uiPriority="31" w:qFormat="1"/>
-    <w:lsdException w:name="Intense Reference" w:uiPriority="32" w:qFormat="1"/>
-    <w:lsdException w:name="Book Title" w:uiPriority="33" w:qFormat="1"/>
-    <w:lsdException w:name="Bibliography" w:semiHidden="1" w:uiPriority="37" w:unhideWhenUsed="1"/>
-    <w:lsdException w:name="TOC Heading" w:semiHidden="1" w:uiPriority="39" w:unhideWhenUsed="1" w:qFormat="1"/>
-    <w:lsdException w:name="Plain Table 1" w:uiPriority="41"/>
-    <w:lsdException w:name="Plain Table 2" w:uiPriority="42"/>
-    <w:lsdException w:name="Plain Table 3" w:uiPriority="43"/>
-    <w:lsdException w:name="Plain Table 4" w:uiPriority="44"/>
-    <w:lsdException w:name="Plain Table 5" w:uiPriority="45"/>
-    <w:lsdException w:name="Grid Table Light" w:uiPriority="40"/>
-    <w:lsdException w:name="Grid Table 1 Light" w:uiPriority="46"/>
-    <w:lsdException w:name="Grid Table 2" w:uiPriority="47"/>
-    <w:lsdException w:name="Grid Table 3" w:uiPriority="48"/>
-    <w:lsdException w:name="Grid Table 4" w:uiPriority="49"/>
-    <w:lsdException w:name="Grid Table 5 Dark" w:uiPriority="50"/>
-    <w:lsdException w:name="Grid Table 6 Colorful" w:uiPriority="51"/>
-    <w:lsdException w:name="Grid Table 7 Colorful" w:uiPriority="52"/>
-    <w:lsdException w:name="Grid Table 1 Light Accent 1" w:uiPriority="46"/>
-    <w:lsdException w:name="Grid Table 2 Accent 1" w:uiPriority="47"/>
-    <w:lsdException w:name="Grid Table 3 Accent 1" w:uiPriority="48"/>
-    <w:lsdException w:name="Grid Table 4 Accent 1" w:uiPriority="49"/>
-    <w:lsdException w:name="Grid Table 5 Dark Accent 1" w:uiPriority="50"/>
-    <w:lsdException w:name="Grid Table 6 Colorful Accent 1" w:uiPriority="51"/>
-    <w:lsdException w:name="Grid Table 7 Colorful Accent 1" w:uiPriority="52"/>
-    <w:lsdException w:name="Grid Table 1 Light Accent 2" w:uiPriority="46"/>
-    <w:lsdException w:name="Grid Table 2 Accent 2" w:uiPriority="47"/>
-    <w:lsdException w:name="Grid Table 3 Accent 2" w:uiPriority="48"/>
-    <w:lsdException w:name="Grid Table 4 Accent 2" w:uiPriority="49"/>
-    <w:lsdException w:name="Grid Table 5 Dark Accent 2" w:uiPriority="50"/>
-    <w:lsdException w:name="Grid Table 6 Colorful Accent 2" w:uiPriority="51"/>
-    <w:lsdException w:name="Grid Table 7 Colorful Accent 2" w:uiPriority="52"/>
-    <w:lsdException w:name="Grid Table 1 Light Accent 3" w:uiPriority="46"/>
-    <w:lsdException w:name="Grid Table 2 Accent 3" w:uiPriority="47"/>
-    <w:lsdException w:name="Grid Table 3 Accent 3" w:uiPriority="48"/>
-    <w:lsdException w:name="Grid Table 4 Accent 3" w:uiPriority="49"/>
-    <w:lsdException w:name="Grid Table 5 Dark Accent 3" w:uiPriority="50"/>
-    <w:lsdException w:name="Grid Table 6 Colorful Accent 3" w:uiPriority="51"/>
-    <w:lsdException w:name="Grid Table 7 Colorful Accent 3" w:uiPriority="52"/>
-    <w:lsdException w:name="Grid Table 1 Light Accent 4" w:uiPriority="46"/>
-    <w:lsdException w:name="Grid Table 2 Accent 4" w:uiPriority="47"/>
-    <w:lsdException w:name="Grid Table 3 Accent 4" w:uiPriority="48"/>
-    <w:lsdException w:name="Grid Table 4 Accent 4" w:uiPriority="49"/>
-    <w:lsdException w:name="Grid Table 5 Dark Accent 4" w:uiPriority="50"/>
-    <w:lsdException w:name="Grid Table 6 Colorful Accent 4" w:uiPriority="51"/>
-    <w:lsdException w:name="Grid Table 7 Colorful Accent 4" w:uiPriority="52"/>
-    <w:lsdException w:name="Grid Table 1 Light Accent 5" w:uiPriority="46"/>
-    <w:lsdException w:name="Grid Table 2 Accent 5" w:uiPriority="47"/>
-    <w:lsdException w:name="Grid Table 3 Accent 5" w:uiPriority="48"/>
-    <w:lsdException w:name="Grid Table 4 Accent 5" w:uiPriority="49"/>
-    <w:lsdException w:name="Grid Table 5 Dark Accent 5" w:uiPriority="50"/>
-    <w:lsdException w:name="Grid Table 6 Colorful Accent 5" w:uiPriority="51"/>
-    <w:lsdException w:name="Grid Table 7 Colorful Accent 5" w:uiPriority="52"/>
-    <w:lsdException w:name="Grid Table 1 Light Accent 6" w:uiPriority="46"/>
-    <w:lsdException w:name="Grid Table 2 Accent 6" w:uiPriority="47"/>
-    <w:lsdException w:name="Grid Table 3 Accent 6" w:uiPriority="48"/>
-    <w:lsdException w:name="Grid Table 4 Accent 6" w:uiPriority="49"/>
-    <w:lsdException w:name="Grid Table 5 Dark Accent 6" w:uiPriority="50"/>
-    <w:lsdException w:name="Grid Table 6 Colorful Accent 6" w:uiPriority="51"/>
-    <w:lsdException w:name="Grid Table 7 Colorful Accent 6" w:uiPriority="52"/>
-    <w:lsdException w:name="List Table 1 Light" w:uiPriority="46"/>
-    <w:lsdException w:name="List Table 2" w:uiPriority="47"/>
-    <w:lsdException w:name="List Table 3" w:uiPriority="48"/>
-    <w:lsdException w:name="List Table 4" w:uiPriority="49"/>
-    <w:lsdException w:name="List Table 5 Dark" w:uiPriority="50"/>
-    <w:lsdException w:name="List Table 6 Colorful" w:uiPriority="51"/>
-    <w:lsdException w:name="List Table 7 Colorful" w:uiPriority="52"/>
-    <w:lsdException w:name="List Table 1 Light Accent 1" w:uiPriority="46"/>
-    <w:lsdException w:name="List Table 2 Accent 1" w:uiPriority="47"/>
-    <w:lsdException w:name="List Table 3 Accent 1" w:uiPriority="48"/>
-    <w:lsdException w:name="List Table 4 Accent 1" w:uiPriority="49"/>
-    <w:lsdException w:name="List Table 5 Dark Accent 1" w:uiPriority="50"/>
-    <w:lsdException w:name="List Table 6 Colorful Accent 1" w:uiPriority="51"/>
-    <w:lsdException w:name="List Table 7 Colorful Accent 1" w:uiPriority="52"/>
-    <w:lsdException w:name="List Table 1 Light Accent 2" w:uiPriority="46"/>
-    <w:lsdException w:name="List Table 2 Accent 2" w:uiPriority="47"/>
-    <w:lsdException w:name="List Table 3 Accent 2" w:uiPriority="48"/>
-    <w:lsdException w:name="List Table 4 Accent 2" w:uiPriority="49"/>
-    <w:lsdException w:name="List Table 5 Dark Accent 2" w:uiPriority="50"/>
-    <w:lsdException w:name="List Table 6 Colorful Accent 2" w:uiPriority="51"/>
-    <w:lsdException w:name="List Table 7 Colorful Accent 2" w:uiPriority="52"/>
-    <w:lsdException w:name="List Table 1 Light Accent 3" w:uiPriority="46"/>
-    <w:lsdException w:name="List Table 2 Accent 3" w:uiPriority="47"/>
-    <w:lsdException w:name="List Table 3 Accent 3" w:uiPriority="48"/>
-    <w:lsdException w:name="List Table 4 Accent 3" w:uiPriority="49"/>
-    <w:lsdException w:name="List Table 5 Dark Accent 3" w:uiPriority="50"/>
-    <w:lsdException w:name="List Table 6 Colorful Accent 3" w:uiPriority="51"/>
-    <w:lsdException w:name="List Table 7 Colorful Accent 3" w:uiPriority="52"/>
-    <w:lsdException w:name="List Table 1 Light Accent 4" w:uiPriority="46"/>
-    <w:lsdException w:name="List Table 2 Accent 4" w:uiPriority="47"/>
-    <w:lsdException w:name="List Table 3 Accent 4" w:uiPriority="48"/>
-    <w:lsdException w:name="List Table 4 Accent 4" w:uiPriority="49"/>
-    <w:lsdException w:name="List Table 5 Dark Accent 4" w:uiPriority="50"/>
-    <w:lsdException w:name="List Table 6 Colorful Accent 4" w:uiPriority="51"/>
-    <w:lsdException w:name="List Table 7 Colorful Accent 4" w:uiPriority="52"/>
-    <w:lsdException w:name="List Table 1 Light Accent 5" w:uiPriority="46"/>
-    <w:lsdException w:name="List Table 2 Accent 5" w:uiPriority="47"/>
-    <w:lsdException w:name="List Table 3 Accent 5" w:uiPriority="48"/>
-    <w:lsdException w:name="List Table 4 Accent 5" w:uiPriority="49"/>
-    <w:lsdException w:name="List Table 5 Dark Accent 5" w:uiPriority="50"/>
-    <w:lsdException w:name="List Table 6 Colorful Accent 5" w:uiPriority="51"/>
-    <w:lsdException w:name="List Table 7 Colorful Accent 5" w:uiPriority="52"/>
-    <w:lsdException w:name="List Table 1 Light Accent 6" w:uiPriority="46"/>
-    <w:lsdException w:name="List Table 2 Accent 6" w:uiPriority="47"/>
-    <w:lsdException w:name="List Table 3 Accent 6" w:uiPriority="48"/>
-    <w:lsdException w:name="List Table 4 Accent 6" w:uiPriority="49"/>
-    <w:lsdException w:name="List Table 5 Dark Accent 6" w:uiPriority="50"/>
-    <w:lsdException w:name="List Table 6 Colorful Accent 6" w:uiPriority="51"/>
-    <w:lsdException w:name="List Table 7 Colorful Accent 6" w:uiPriority="52"/>
-    <w:lsdException w:name="Mention" w:semiHidden="1" w:unhideWhenUsed="1"/>
-    <w:lsdException w:name="Smart Hyperlink" w:semiHidden="1" w:unhideWhenUsed="1"/>
-    <w:lsdException w:name="Hashtag" w:semiHidden="1" w:unhideWhenUsed="1"/>
-    <w:lsdException w:name="Unresolved Mention" w:semiHidden="1" w:unhideWhenUsed="1"/>
-    <w:lsdException w:name="Smart Link" w:semiHidden="1" w:unhideWhenUsed="1"/>
+  <w:latentStyles w:defLockedState="0" w:defUIPriority="99" w:defSemiHidden="1" w:defUnhideWhenUsed="1" w:defQFormat="0" w:count="267">
+    <w:lsdException w:name="Normal" w:semiHidden="0" w:uiPriority="0" w:unhideWhenUsed="0" w:qFormat="1"/>
+    <w:lsdException w:name="heading 1" w:semiHidden="0" w:uiPriority="9" w:unhideWhenUsed="0" w:qFormat="1"/>
+    <w:lsdException w:name="heading 2" w:uiPriority="9" w:qFormat="1"/>
+    <w:lsdException w:name="heading 3" w:uiPriority="9" w:qFormat="1"/>
+    <w:lsdException w:name="heading 4" w:uiPriority="9" w:qFormat="1"/>
+    <w:lsdException w:name="heading 5" w:uiPriority="9" w:qFormat="1"/>
+    <w:lsdException w:name="heading 6" w:uiPriority="9" w:qFormat="1"/>
+    <w:lsdException w:name="heading 7" w:uiPriority="9" w:qFormat="1"/>
+    <w:lsdException w:name="heading 8" w:uiPriority="9" w:qFormat="1"/>
+    <w:lsdException w:name="heading 9" w:uiPriority="9" w:qFormat="1"/>
+    <w:lsdException w:name="toc 1" w:uiPriority="39"/>
+    <w:lsdException w:name="toc 2" w:uiPriority="39"/>
+    <w:lsdException w:name="toc 3" w:uiPriority="39"/>
+    <w:lsdException w:name="toc 4" w:uiPriority="39"/>
+    <w:lsdException w:name="toc 5" w:uiPriority="39"/>
+    <w:lsdException w:name="toc 6" w:uiPriority="39"/>
+    <w:lsdException w:name="toc 7" w:uiPriority="39"/>
+    <w:lsdException w:name="toc 8" w:uiPriority="39"/>
+    <w:lsdException w:name="toc 9" w:uiPriority="39"/>
+    <w:lsdException w:name="caption" w:uiPriority="35" w:qFormat="1"/>
+    <w:lsdException w:name="Title" w:semiHidden="0" w:uiPriority="10" w:unhideWhenUsed="0" w:qFormat="1"/>
+    <w:lsdException w:name="Default Paragraph Font" w:uiPriority="1"/>
+    <w:lsdException w:name="Subtitle" w:semiHidden="0" w:uiPriority="11" w:unhideWhenUsed="0" w:qFormat="1"/>
+    <w:lsdException w:name="Strong" w:semiHidden="0" w:uiPriority="22" w:unhideWhenUsed="0" w:qFormat="1"/>
+    <w:lsdException w:name="Emphasis" w:semiHidden="0" w:uiPriority="20" w:unhideWhenUsed="0" w:qFormat="1"/>
+    <w:lsdException w:name="Table Grid" w:semiHidden="0" w:uiPriority="39" w:unhideWhenUsed="0"/>
+    <w:lsdException w:name="Placeholder Text" w:unhideWhenUsed="0"/>
+    <w:lsdException w:name="No Spacing" w:semiHidden="0" w:uiPriority="1" w:unhideWhenUsed="0" w:qFormat="1"/>
+    <w:lsdException w:name="Light Shading" w:semiHidden="0" w:uiPriority="60" w:unhideWhenUsed="0"/>
+    <w:lsdException w:name="Light List" w:semiHidden="0" w:uiPriority="61" w:unhideWhenUsed="0"/>
+    <w:lsdException w:name="Light Grid" w:semiHidden="0" w:uiPriority="62" w:unhideWhenUsed="0"/>
+    <w:lsdException w:name="Medium Shading 1" w:semiHidden="0" w:uiPriority="63" w:unhideWhenUsed="0"/>
+    <w:lsdException w:name="Medium Shading 2" w:semiHidden="0" w:uiPriority="64" w:unhideWhenUsed="0"/>
+    <w:lsdException w:name="Medium List 1" w:semiHidden="0" w:uiPriority="65" w:unhideWhenUsed="0"/>
+    <w:lsdException w:name="Medium List 2" w:semiHidden="0" w:uiPriority="66" w:unhideWhenUsed="0"/>
+    <w:lsdException w:name="Medium Grid 1" w:semiHidden="0" w:uiPriority="67" w:unhideWhenUsed="0"/>
+    <w:lsdException w:name="Medium Grid 2" w:semiHidden="0" w:uiPriority="68" w:unhideWhenUsed="0"/>
+    <w:lsdException w:name="Medium Grid 3" w:semiHidden="0" w:uiPriority="69" w:unhideWhenUsed="0"/>
+    <w:lsdException w:name="Dark List" w:semiHidden="0" w:uiPriority="70" w:unhideWhenUsed="0"/>
+    <w:lsdException w:name="Colorful Shading" w:semiHidden="0" w:uiPriority="71" w:unhideWhenUsed="0"/>
+    <w:lsdException w:name="Colorful List" w:semiHidden="0" w:uiPriority="72" w:unhideWhenUsed="0"/>
+    <w:lsdException w:name="Colorful Grid" w:semiHidden="0" w:uiPriority="73" w:unhideWhenUsed="0"/>
+    <w:lsdException w:name="Light Shading Accent 1" w:semiHidden="0" w:uiPriority="60" w:unhideWhenUsed="0"/>
+    <w:lsdException w:name="Light List Accent 1" w:semiHidden="0" w:uiPriority="61" w:unhideWhenUsed="0"/>
+    <w:lsdException w:name="Light Grid Accent 1" w:semiHidden="0" w:uiPriority="62" w:unhideWhenUsed="0"/>
+    <w:lsdException w:name="Medium Shading 1 Accent 1" w:semiHidden="0" w:uiPriority="63" w:unhideWhenUsed="0"/>
+    <w:lsdException w:name="Medium Shading 2 Accent 1" w:semiHidden="0" w:uiPriority="64" w:unhideWhenUsed="0"/>
+    <w:lsdException w:name="Medium List 1 Accent 1" w:semiHidden="0" w:uiPriority="65" w:unhideWhenUsed="0"/>
+    <w:lsdException w:name="Revision" w:unhideWhenUsed="0"/>
+    <w:lsdException w:name="List Paragraph" w:semiHidden="0" w:uiPriority="34" w:unhideWhenUsed="0" w:qFormat="1"/>
+    <w:lsdException w:name="Quote" w:semiHidden="0" w:uiPriority="29" w:unhideWhenUsed="0" w:qFormat="1"/>
+    <w:lsdException w:name="Intense Quote" w:semiHidden="0" w:uiPriority="30" w:unhideWhenUsed="0" w:qFormat="1"/>
+    <w:lsdException w:name="Medium List 2 Accent 1" w:semiHidden="0" w:uiPriority="66" w:unhideWhenUsed="0"/>
+    <w:lsdException w:name="Medium Grid 1 Accent 1" w:semiHidden="0" w:uiPriority="67" w:unhideWhenUsed="0"/>
+    <w:lsdException w:name="Medium Grid 2 Accent 1" w:semiHidden="0" w:uiPriority="68" w:unhideWhenUsed="0"/>
+    <w:lsdException w:name="Medium Grid 3 Accent 1" w:semiHidden="0" w:uiPriority="69" w:unhideWhenUsed="0"/>
+    <w:lsdException w:name="Dark List Accent 1" w:semiHidden="0" w:uiPriority="70" w:unhideWhenUsed="0"/>
+    <w:lsdException w:name="Colorful Shading Accent 1" w:semiHidden="0" w:uiPriority="71" w:unhideWhenUsed="0"/>
+    <w:lsdException w:name="Colorful List Accent 1" w:semiHidden="0" w:uiPriority="72" w:unhideWhenUsed="0"/>
+    <w:lsdException w:name="Colorful Grid Accent 1" w:semiHidden="0" w:uiPriority="73" w:unhideWhenUsed="0"/>
+    <w:lsdException w:name="Light Shading Accent 2" w:semiHidden="0" w:uiPriority="60" w:unhideWhenUsed="0"/>
+    <w:lsdException w:name="Light List Accent 2" w:semiHidden="0" w:uiPriority="61" w:unhideWhenUsed="0"/>
+    <w:lsdException w:name="Light Grid Accent 2" w:semiHidden="0" w:uiPriority="62" w:unhideWhenUsed="0"/>
+    <w:lsdException w:name="Medium Shading 1 Accent 2" w:semiHidden="0" w:uiPriority="63" w:unhideWhenUsed="0"/>
+    <w:lsdException w:name="Medium Shading 2 Accent 2" w:semiHidden="0" w:uiPriority="64" w:unhideWhenUsed="0"/>
+    <w:lsdException w:name="Medium List 1 Accent 2" w:semiHidden="0" w:uiPriority="65" w:unhideWhenUsed="0"/>
+    <w:lsdException w:name="Medium List 2 Accent 2" w:semiHidden="0" w:uiPriority="66" w:unhideWhenUsed="0"/>
+    <w:lsdException w:name="Medium Grid 1 Accent 2" w:semiHidden="0" w:uiPriority="67" w:unhideWhenUsed="0"/>
+    <w:lsdException w:name="Medium Grid 2 Accent 2" w:semiHidden="0" w:uiPriority="68" w:unhideWhenUsed="0"/>
+    <w:lsdException w:name="Medium Grid 3 Accent 2" w:semiHidden="0" w:uiPriority="69" w:unhideWhenUsed="0"/>
+    <w:lsdException w:name="Dark List Accent 2" w:semiHidden="0" w:uiPriority="70" w:unhideWhenUsed="0"/>
+    <w:lsdException w:name="Colorful Shading Accent 2" w:semiHidden="0" w:uiPriority="71" w:unhideWhenUsed="0"/>
+    <w:lsdException w:name="Colorful List Accent 2" w:semiHidden="0" w:uiPriority="72" w:unhideWhenUsed="0"/>
+    <w:lsdException w:name="Colorful Grid Accent 2" w:semiHidden="0" w:uiPriority="73" w:unhideWhenUsed="0"/>
+    <w:lsdException w:name="Light Shading Accent 3" w:semiHidden="0" w:uiPriority="60" w:unhideWhenUsed="0"/>
+    <w:lsdException w:name="Light List Accent 3" w:semiHidden="0" w:uiPriority="61" w:unhideWhenUsed="0"/>
+    <w:lsdException w:name="Light Grid Accent 3" w:semiHidden="0" w:uiPriority="62" w:unhideWhenUsed="0"/>
+    <w:lsdException w:name="Medium Shading 1 Accent 3" w:semiHidden="0" w:uiPriority="63" w:unhideWhenUsed="0"/>
+    <w:lsdException w:name="Medium Shading 2 Accent 3" w:semiHidden="0" w:uiPriority="64" w:unhideWhenUsed="0"/>
+    <w:lsdException w:name="Medium List 1 Accent 3" w:semiHidden="0" w:uiPriority="65" w:unhideWhenUsed="0"/>
+    <w:lsdException w:name="Medium List 2 Accent 3" w:semiHidden="0" w:uiPriority="66" w:unhideWhenUsed="0"/>
+    <w:lsdException w:name="Medium Grid 1 Accent 3" w:semiHidden="0" w:uiPriority="67" w:unhideWhenUsed="0"/>
+    <w:lsdException w:name="Medium Grid 2 Accent 3" w:semiHidden="0" w:uiPriority="68" w:unhideWhenUsed="0"/>
+    <w:lsdException w:name="Medium Grid 3 Accent 3" w:semiHidden="0" w:uiPriority="69" w:unhideWhenUsed="0"/>
+    <w:lsdException w:name="Dark List Accent 3" w:semiHidden="0" w:uiPriority="70" w:unhideWhenUsed="0"/>
+    <w:lsdException w:name="Colorful Shading Accent 3" w:semiHidden="0" w:uiPriority="71" w:unhideWhenUsed="0"/>
+    <w:lsdException w:name="Colorful List Accent 3" w:semiHidden="0" w:uiPriority="72" w:unhideWhenUsed="0"/>
+    <w:lsdException w:name="Colorful Grid Accent 3" w:semiHidden="0" w:uiPriority="73" w:unhideWhenUsed="0"/>
+    <w:lsdException w:name="Light Shading Accent 4" w:semiHidden="0" w:uiPriority="60" w:unhideWhenUsed="0"/>
+    <w:lsdException w:name="Light List Accent 4" w:semiHidden="0" w:uiPriority="61" w:unhideWhenUsed="0"/>
+    <w:lsdException w:name="Light Grid Accent 4" w:semiHidden="0" w:uiPriority="62" w:unhideWhenUsed="0"/>
+    <w:lsdException w:name="Medium Shading 1 Accent 4" w:semiHidden="0" w:uiPriority="63" w:unhideWhenUsed="0"/>
+    <w:lsdException w:name="Medium Shading 2 Accent 4" w:semiHidden="0" w:uiPriority="64" w:unhideWhenUsed="0"/>
+    <w:lsdException w:name="Medium List 1 Accent 4" w:semiHidden="0" w:uiPriority="65" w:unhideWhenUsed="0"/>
+    <w:lsdException w:name="Medium List 2 Accent 4" w:semiHidden="0" w:uiPriority="66" w:unhideWhenUsed="0"/>
+    <w:lsdException w:name="Medium Grid 1 Accent 4" w:semiHidden="0" w:uiPriority="67" w:unhideWhenUsed="0"/>
+    <w:lsdException w:name="Medium Grid 2 Accent 4" w:semiHidden="0" w:uiPriority="68" w:unhideWhenUsed="0"/>
+    <w:lsdException w:name="Medium Grid 3 Accent 4" w:semiHidden="0" w:uiPriority="69" w:unhideWhenUsed="0"/>
+    <w:lsdException w:name="Dark List Accent 4" w:semiHidden="0" w:uiPriority="70" w:unhideWhenUsed="0"/>
+    <w:lsdException w:name="Colorful Shading Accent 4" w:semiHidden="0" w:uiPriority="71" w:unhideWhenUsed="0"/>
+    <w:lsdException w:name="Colorful List Accent 4" w:semiHidden="0" w:uiPriority="72" w:unhideWhenUsed="0"/>
+    <w:lsdException w:name="Colorful Grid Accent 4" w:semiHidden="0" w:uiPriority="73" w:unhideWhenUsed="0"/>
+    <w:lsdException w:name="Light Shading Accent 5" w:semiHidden="0" w:uiPriority="60" w:unhideWhenUsed="0"/>
+    <w:lsdException w:name="Light List Accent 5" w:semiHidden="0" w:uiPriority="61" w:unhideWhenUsed="0"/>
+    <w:lsdException w:name="Light Grid Accent 5" w:semiHidden="0" w:uiPriority="62" w:unhideWhenUsed="0"/>
+    <w:lsdException w:name="Medium Shading 1 Accent 5" w:semiHidden="0" w:uiPriority="63" w:unhideWhenUsed="0"/>
+    <w:lsdException w:name="Medium Shading 2 Accent 5" w:semiHidden="0" w:uiPriority="64" w:unhideWhenUsed="0"/>
+    <w:lsdException w:name="Medium List 1 Accent 5" w:semiHidden="0" w:uiPriority="65" w:unhideWhenUsed="0"/>
+    <w:lsdException w:name="Medium List 2 Accent 5" w:semiHidden="0" w:uiPriority="66" w:unhideWhenUsed="0"/>
+    <w:lsdException w:name="Medium Grid 1 Accent 5" w:semiHidden="0" w:uiPriority="67" w:unhideWhenUsed="0"/>
+    <w:lsdException w:name="Medium Grid 2 Accent 5" w:semiHidden="0" w:uiPriority="68" w:unhideWhenUsed="0"/>
+    <w:lsdException w:name="Medium Grid 3 Accent 5" w:semiHidden="0" w:uiPriority="69" w:unhideWhenUsed="0"/>
+    <w:lsdException w:name="Dark List Accent 5" w:semiHidden="0" w:uiPriority="70" w:unhideWhenUsed="0"/>
+    <w:lsdException w:name="Colorful Shading Accent 5" w:semiHidden="0" w:uiPriority="71" w:unhideWhenUsed="0"/>
+    <w:lsdException w:name="Colorful List Accent 5" w:semiHidden="0" w:uiPriority="72" w:unhideWhenUsed="0"/>
+    <w:lsdException w:name="Colorful Grid Accent 5" w:semiHidden="0" w:uiPriority="73" w:unhideWhenUsed="0"/>
+    <w:lsdException w:name="Light Shading Accent 6" w:semiHidden="0" w:uiPriority="60" w:unhideWhenUsed="0"/>
+    <w:lsdException w:name="Light List Accent 6" w:semiHidden="0" w:uiPriority="61" w:unhideWhenUsed="0"/>
+    <w:lsdException w:name="Light Grid Accent 6" w:semiHidden="0" w:uiPriority="62" w:unhideWhenUsed="0"/>
+    <w:lsdException w:name="Medium Shading 1 Accent 6" w:semiHidden="0" w:uiPriority="63" w:unhideWhenUsed="0"/>
+    <w:lsdException w:name="Medium Shading 2 Accent 6" w:semiHidden="0" w:uiPriority="64" w:unhideWhenUsed="0"/>
+    <w:lsdException w:name="Medium List 1 Accent 6" w:semiHidden="0" w:uiPriority="65" w:unhideWhenUsed="0"/>
+    <w:lsdException w:name="Medium List 2 Accent 6" w:semiHidden="0" w:uiPriority="66" w:unhideWhenUsed="0"/>
+    <w:lsdException w:name="Medium Grid 1 Accent 6" w:semiHidden="0" w:uiPriority="67" w:unhideWhenUsed="0"/>
+    <w:lsdException w:name="Medium Grid 2 Accent 6" w:semiHidden="0" w:uiPriority="68" w:unhideWhenUsed="0"/>
+    <w:lsdException w:name="Medium Grid 3 Accent 6" w:semiHidden="0" w:uiPriority="69" w:unhideWhenUsed="0"/>
+    <w:lsdException w:name="Dark List Accent 6" w:semiHidden="0" w:uiPriority="70" w:unhideWhenUsed="0"/>
+    <w:lsdException w:name="Colorful Shading Accent 6" w:semiHidden="0" w:uiPriority="71" w:unhideWhenUsed="0"/>
+    <w:lsdException w:name="Colorful List Accent 6" w:semiHidden="0" w:uiPriority="72" w:unhideWhenUsed="0"/>
+    <w:lsdException w:name="Colorful Grid Accent 6" w:semiHidden="0" w:uiPriority="73" w:unhideWhenUsed="0"/>
+    <w:lsdException w:name="Subtle Emphasis" w:semiHidden="0" w:uiPriority="19" w:unhideWhenUsed="0" w:qFormat="1"/>
+    <w:lsdException w:name="Intense Emphasis" w:semiHidden="0" w:uiPriority="21" w:unhideWhenUsed="0" w:qFormat="1"/>
+    <w:lsdException w:name="Subtle Reference" w:semiHidden="0" w:uiPriority="31" w:unhideWhenUsed="0" w:qFormat="1"/>
+    <w:lsdException w:name="Intense Reference" w:semiHidden="0" w:uiPriority="32" w:unhideWhenUsed="0" w:qFormat="1"/>
+    <w:lsdException w:name="Book Title" w:semiHidden="0" w:uiPriority="33" w:unhideWhenUsed="0" w:qFormat="1"/>
+    <w:lsdException w:name="Bibliography" w:uiPriority="37"/>
+    <w:lsdException w:name="TOC Heading" w:uiPriority="39" w:qFormat="1"/>
   </w:latentStyles>
   <w:style w:type="paragraph" w:default="1" w:styleId="Normal">
     <w:name w:val="Normal"/>
     <w:qFormat/>
   </w:style>
-  <w:style w:type="paragraph" w:styleId="Heading1">
+  <w:style w:type="paragraph" w:styleId="Ttulo1">
     <w:name w:val="heading 1"/>
     <w:basedOn w:val="Normal"/>
     <w:next w:val="Normal"/>
-    <w:link w:val="Heading1Char"/>
+    <w:link w:val="Ttulo1Car"/>
     <w:uiPriority w:val="9"/>
     <w:qFormat/>
     <w:rsid w:val="00E73BE3"/>
@@ -1351,11 +1384,11 @@
       <w:szCs w:val="40"/>
     </w:rPr>
   </w:style>
-  <w:style w:type="paragraph" w:styleId="Heading2">
+  <w:style w:type="paragraph" w:styleId="Ttulo2">
     <w:name w:val="heading 2"/>
     <w:basedOn w:val="Normal"/>
     <w:next w:val="Normal"/>
-    <w:link w:val="Heading2Char"/>
+    <w:link w:val="Ttulo2Car"/>
     <w:uiPriority w:val="9"/>
     <w:semiHidden/>
     <w:unhideWhenUsed/>
@@ -1374,11 +1407,11 @@
       <w:szCs w:val="32"/>
     </w:rPr>
   </w:style>
-  <w:style w:type="paragraph" w:styleId="Heading3">
+  <w:style w:type="paragraph" w:styleId="Ttulo3">
     <w:name w:val="heading 3"/>
     <w:basedOn w:val="Normal"/>
     <w:next w:val="Normal"/>
-    <w:link w:val="Heading3Char"/>
+    <w:link w:val="Ttulo3Car"/>
     <w:uiPriority w:val="9"/>
     <w:semiHidden/>
     <w:unhideWhenUsed/>
@@ -1397,11 +1430,11 @@
       <w:szCs w:val="28"/>
     </w:rPr>
   </w:style>
-  <w:style w:type="paragraph" w:styleId="Heading4">
+  <w:style w:type="paragraph" w:styleId="Ttulo4">
     <w:name w:val="heading 4"/>
     <w:basedOn w:val="Normal"/>
     <w:next w:val="Normal"/>
-    <w:link w:val="Heading4Char"/>
+    <w:link w:val="Ttulo4Car"/>
     <w:uiPriority w:val="9"/>
     <w:semiHidden/>
     <w:unhideWhenUsed/>
@@ -1420,11 +1453,11 @@
       <w:color w:val="2F5496" w:themeColor="accent1" w:themeShade="BF"/>
     </w:rPr>
   </w:style>
-  <w:style w:type="paragraph" w:styleId="Heading5">
+  <w:style w:type="paragraph" w:styleId="Ttulo5">
     <w:name w:val="heading 5"/>
     <w:basedOn w:val="Normal"/>
     <w:next w:val="Normal"/>
-    <w:link w:val="Heading5Char"/>
+    <w:link w:val="Ttulo5Car"/>
     <w:uiPriority w:val="9"/>
     <w:semiHidden/>
     <w:unhideWhenUsed/>
@@ -1441,11 +1474,11 @@
       <w:color w:val="2F5496" w:themeColor="accent1" w:themeShade="BF"/>
     </w:rPr>
   </w:style>
-  <w:style w:type="paragraph" w:styleId="Heading6">
+  <w:style w:type="paragraph" w:styleId="Ttulo6">
     <w:name w:val="heading 6"/>
     <w:basedOn w:val="Normal"/>
     <w:next w:val="Normal"/>
-    <w:link w:val="Heading6Char"/>
+    <w:link w:val="Ttulo6Car"/>
     <w:uiPriority w:val="9"/>
     <w:semiHidden/>
     <w:unhideWhenUsed/>
@@ -1464,11 +1497,11 @@
       <w:color w:val="595959" w:themeColor="text1" w:themeTint="A6"/>
     </w:rPr>
   </w:style>
-  <w:style w:type="paragraph" w:styleId="Heading7">
+  <w:style w:type="paragraph" w:styleId="Ttulo7">
     <w:name w:val="heading 7"/>
     <w:basedOn w:val="Normal"/>
     <w:next w:val="Normal"/>
-    <w:link w:val="Heading7Char"/>
+    <w:link w:val="Ttulo7Car"/>
     <w:uiPriority w:val="9"/>
     <w:semiHidden/>
     <w:unhideWhenUsed/>
@@ -1485,11 +1518,11 @@
       <w:color w:val="595959" w:themeColor="text1" w:themeTint="A6"/>
     </w:rPr>
   </w:style>
-  <w:style w:type="paragraph" w:styleId="Heading8">
+  <w:style w:type="paragraph" w:styleId="Ttulo8">
     <w:name w:val="heading 8"/>
     <w:basedOn w:val="Normal"/>
     <w:next w:val="Normal"/>
-    <w:link w:val="Heading8Char"/>
+    <w:link w:val="Ttulo8Car"/>
     <w:uiPriority w:val="9"/>
     <w:semiHidden/>
     <w:unhideWhenUsed/>
@@ -1508,11 +1541,11 @@
       <w:color w:val="272727" w:themeColor="text1" w:themeTint="D8"/>
     </w:rPr>
   </w:style>
-  <w:style w:type="paragraph" w:styleId="Heading9">
+  <w:style w:type="paragraph" w:styleId="Ttulo9">
     <w:name w:val="heading 9"/>
     <w:basedOn w:val="Normal"/>
     <w:next w:val="Normal"/>
-    <w:link w:val="Heading9Char"/>
+    <w:link w:val="Ttulo9Car"/>
     <w:uiPriority w:val="9"/>
     <w:semiHidden/>
     <w:unhideWhenUsed/>
@@ -1529,12 +1562,13 @@
       <w:color w:val="272727" w:themeColor="text1" w:themeTint="D8"/>
     </w:rPr>
   </w:style>
-  <w:style w:type="character" w:default="1" w:styleId="DefaultParagraphFont">
+  <w:style w:type="character" w:default="1" w:styleId="Fuentedeprrafopredeter">
     <w:name w:val="Default Paragraph Font"/>
     <w:uiPriority w:val="1"/>
+    <w:semiHidden/>
     <w:unhideWhenUsed/>
   </w:style>
-  <w:style w:type="table" w:default="1" w:styleId="TableNormal">
+  <w:style w:type="table" w:default="1" w:styleId="Tablanormal">
     <w:name w:val="Normal Table"/>
     <w:uiPriority w:val="99"/>
     <w:semiHidden/>
@@ -1549,16 +1583,16 @@
       </w:tblCellMar>
     </w:tblPr>
   </w:style>
-  <w:style w:type="numbering" w:default="1" w:styleId="NoList">
+  <w:style w:type="numbering" w:default="1" w:styleId="Sinlista">
     <w:name w:val="No List"/>
     <w:uiPriority w:val="99"/>
     <w:semiHidden/>
     <w:unhideWhenUsed/>
   </w:style>
-  <w:style w:type="character" w:customStyle="1" w:styleId="Heading1Char">
-    <w:name w:val="Heading 1 Char"/>
-    <w:basedOn w:val="DefaultParagraphFont"/>
-    <w:link w:val="Heading1"/>
+  <w:style w:type="character" w:customStyle="1" w:styleId="Ttulo1Car">
+    <w:name w:val="Título 1 Car"/>
+    <w:basedOn w:val="Fuentedeprrafopredeter"/>
+    <w:link w:val="Ttulo1"/>
     <w:uiPriority w:val="9"/>
     <w:rsid w:val="00E73BE3"/>
     <w:rPr>
@@ -1568,10 +1602,10 @@
       <w:szCs w:val="40"/>
     </w:rPr>
   </w:style>
-  <w:style w:type="character" w:customStyle="1" w:styleId="Heading2Char">
-    <w:name w:val="Heading 2 Char"/>
-    <w:basedOn w:val="DefaultParagraphFont"/>
-    <w:link w:val="Heading2"/>
+  <w:style w:type="character" w:customStyle="1" w:styleId="Ttulo2Car">
+    <w:name w:val="Título 2 Car"/>
+    <w:basedOn w:val="Fuentedeprrafopredeter"/>
+    <w:link w:val="Ttulo2"/>
     <w:uiPriority w:val="9"/>
     <w:semiHidden/>
     <w:rsid w:val="00E73BE3"/>
@@ -1582,10 +1616,10 @@
       <w:szCs w:val="32"/>
     </w:rPr>
   </w:style>
-  <w:style w:type="character" w:customStyle="1" w:styleId="Heading3Char">
-    <w:name w:val="Heading 3 Char"/>
-    <w:basedOn w:val="DefaultParagraphFont"/>
-    <w:link w:val="Heading3"/>
+  <w:style w:type="character" w:customStyle="1" w:styleId="Ttulo3Car">
+    <w:name w:val="Título 3 Car"/>
+    <w:basedOn w:val="Fuentedeprrafopredeter"/>
+    <w:link w:val="Ttulo3"/>
     <w:uiPriority w:val="9"/>
     <w:semiHidden/>
     <w:rsid w:val="00E73BE3"/>
@@ -1596,10 +1630,10 @@
       <w:szCs w:val="28"/>
     </w:rPr>
   </w:style>
-  <w:style w:type="character" w:customStyle="1" w:styleId="Heading4Char">
-    <w:name w:val="Heading 4 Char"/>
-    <w:basedOn w:val="DefaultParagraphFont"/>
-    <w:link w:val="Heading4"/>
+  <w:style w:type="character" w:customStyle="1" w:styleId="Ttulo4Car">
+    <w:name w:val="Título 4 Car"/>
+    <w:basedOn w:val="Fuentedeprrafopredeter"/>
+    <w:link w:val="Ttulo4"/>
     <w:uiPriority w:val="9"/>
     <w:semiHidden/>
     <w:rsid w:val="00E73BE3"/>
@@ -1610,10 +1644,10 @@
       <w:color w:val="2F5496" w:themeColor="accent1" w:themeShade="BF"/>
     </w:rPr>
   </w:style>
-  <w:style w:type="character" w:customStyle="1" w:styleId="Heading5Char">
-    <w:name w:val="Heading 5 Char"/>
-    <w:basedOn w:val="DefaultParagraphFont"/>
-    <w:link w:val="Heading5"/>
+  <w:style w:type="character" w:customStyle="1" w:styleId="Ttulo5Car">
+    <w:name w:val="Título 5 Car"/>
+    <w:basedOn w:val="Fuentedeprrafopredeter"/>
+    <w:link w:val="Ttulo5"/>
     <w:uiPriority w:val="9"/>
     <w:semiHidden/>
     <w:rsid w:val="00E73BE3"/>
@@ -1622,10 +1656,10 @@
       <w:color w:val="2F5496" w:themeColor="accent1" w:themeShade="BF"/>
     </w:rPr>
   </w:style>
-  <w:style w:type="character" w:customStyle="1" w:styleId="Heading6Char">
-    <w:name w:val="Heading 6 Char"/>
-    <w:basedOn w:val="DefaultParagraphFont"/>
-    <w:link w:val="Heading6"/>
+  <w:style w:type="character" w:customStyle="1" w:styleId="Ttulo6Car">
+    <w:name w:val="Título 6 Car"/>
+    <w:basedOn w:val="Fuentedeprrafopredeter"/>
+    <w:link w:val="Ttulo6"/>
     <w:uiPriority w:val="9"/>
     <w:semiHidden/>
     <w:rsid w:val="00E73BE3"/>
@@ -1636,10 +1670,10 @@
       <w:color w:val="595959" w:themeColor="text1" w:themeTint="A6"/>
     </w:rPr>
   </w:style>
-  <w:style w:type="character" w:customStyle="1" w:styleId="Heading7Char">
-    <w:name w:val="Heading 7 Char"/>
-    <w:basedOn w:val="DefaultParagraphFont"/>
-    <w:link w:val="Heading7"/>
+  <w:style w:type="character" w:customStyle="1" w:styleId="Ttulo7Car">
+    <w:name w:val="Título 7 Car"/>
+    <w:basedOn w:val="Fuentedeprrafopredeter"/>
+    <w:link w:val="Ttulo7"/>
     <w:uiPriority w:val="9"/>
     <w:semiHidden/>
     <w:rsid w:val="00E73BE3"/>
@@ -1648,10 +1682,10 @@
       <w:color w:val="595959" w:themeColor="text1" w:themeTint="A6"/>
     </w:rPr>
   </w:style>
-  <w:style w:type="character" w:customStyle="1" w:styleId="Heading8Char">
-    <w:name w:val="Heading 8 Char"/>
-    <w:basedOn w:val="DefaultParagraphFont"/>
-    <w:link w:val="Heading8"/>
+  <w:style w:type="character" w:customStyle="1" w:styleId="Ttulo8Car">
+    <w:name w:val="Título 8 Car"/>
+    <w:basedOn w:val="Fuentedeprrafopredeter"/>
+    <w:link w:val="Ttulo8"/>
     <w:uiPriority w:val="9"/>
     <w:semiHidden/>
     <w:rsid w:val="00E73BE3"/>
@@ -1662,10 +1696,10 @@
       <w:color w:val="272727" w:themeColor="text1" w:themeTint="D8"/>
     </w:rPr>
   </w:style>
-  <w:style w:type="character" w:customStyle="1" w:styleId="Heading9Char">
-    <w:name w:val="Heading 9 Char"/>
-    <w:basedOn w:val="DefaultParagraphFont"/>
-    <w:link w:val="Heading9"/>
+  <w:style w:type="character" w:customStyle="1" w:styleId="Ttulo9Car">
+    <w:name w:val="Título 9 Car"/>
+    <w:basedOn w:val="Fuentedeprrafopredeter"/>
+    <w:link w:val="Ttulo9"/>
     <w:uiPriority w:val="9"/>
     <w:semiHidden/>
     <w:rsid w:val="00E73BE3"/>
@@ -1674,11 +1708,11 @@
       <w:color w:val="272727" w:themeColor="text1" w:themeTint="D8"/>
     </w:rPr>
   </w:style>
-  <w:style w:type="paragraph" w:styleId="Title">
+  <w:style w:type="paragraph" w:styleId="Ttulo">
     <w:name w:val="Title"/>
     <w:basedOn w:val="Normal"/>
     <w:next w:val="Normal"/>
-    <w:link w:val="TitleChar"/>
+    <w:link w:val="TtuloCar"/>
     <w:uiPriority w:val="10"/>
     <w:qFormat/>
     <w:rsid w:val="00E73BE3"/>
@@ -1694,10 +1728,10 @@
       <w:szCs w:val="56"/>
     </w:rPr>
   </w:style>
-  <w:style w:type="character" w:customStyle="1" w:styleId="TitleChar">
-    <w:name w:val="Title Char"/>
-    <w:basedOn w:val="DefaultParagraphFont"/>
-    <w:link w:val="Title"/>
+  <w:style w:type="character" w:customStyle="1" w:styleId="TtuloCar">
+    <w:name w:val="Título Car"/>
+    <w:basedOn w:val="Fuentedeprrafopredeter"/>
+    <w:link w:val="Ttulo"/>
     <w:uiPriority w:val="10"/>
     <w:rsid w:val="00E73BE3"/>
     <w:rPr>
@@ -1708,11 +1742,11 @@
       <w:szCs w:val="56"/>
     </w:rPr>
   </w:style>
-  <w:style w:type="paragraph" w:styleId="Subtitle">
+  <w:style w:type="paragraph" w:styleId="Subttulo">
     <w:name w:val="Subtitle"/>
     <w:basedOn w:val="Normal"/>
     <w:next w:val="Normal"/>
-    <w:link w:val="SubtitleChar"/>
+    <w:link w:val="SubttuloCar"/>
     <w:uiPriority w:val="11"/>
     <w:qFormat/>
     <w:rsid w:val="00E73BE3"/>
@@ -1729,10 +1763,10 @@
       <w:szCs w:val="28"/>
     </w:rPr>
   </w:style>
-  <w:style w:type="character" w:customStyle="1" w:styleId="SubtitleChar">
-    <w:name w:val="Subtitle Char"/>
-    <w:basedOn w:val="DefaultParagraphFont"/>
-    <w:link w:val="Subtitle"/>
+  <w:style w:type="character" w:customStyle="1" w:styleId="SubttuloCar">
+    <w:name w:val="Subtítulo Car"/>
+    <w:basedOn w:val="Fuentedeprrafopredeter"/>
+    <w:link w:val="Subttulo"/>
     <w:uiPriority w:val="11"/>
     <w:rsid w:val="00E73BE3"/>
     <w:rPr>
@@ -1743,11 +1777,11 @@
       <w:szCs w:val="28"/>
     </w:rPr>
   </w:style>
-  <w:style w:type="paragraph" w:styleId="Quote">
+  <w:style w:type="paragraph" w:styleId="Cita">
     <w:name w:val="Quote"/>
     <w:basedOn w:val="Normal"/>
     <w:next w:val="Normal"/>
-    <w:link w:val="QuoteChar"/>
+    <w:link w:val="CitaCar"/>
     <w:uiPriority w:val="29"/>
     <w:qFormat/>
     <w:rsid w:val="00E73BE3"/>
@@ -1761,10 +1795,10 @@
       <w:color w:val="404040" w:themeColor="text1" w:themeTint="BF"/>
     </w:rPr>
   </w:style>
-  <w:style w:type="character" w:customStyle="1" w:styleId="QuoteChar">
-    <w:name w:val="Quote Char"/>
-    <w:basedOn w:val="DefaultParagraphFont"/>
-    <w:link w:val="Quote"/>
+  <w:style w:type="character" w:customStyle="1" w:styleId="CitaCar">
+    <w:name w:val="Cita Car"/>
+    <w:basedOn w:val="Fuentedeprrafopredeter"/>
+    <w:link w:val="Cita"/>
     <w:uiPriority w:val="29"/>
     <w:rsid w:val="00E73BE3"/>
     <w:rPr>
@@ -1773,7 +1807,7 @@
       <w:color w:val="404040" w:themeColor="text1" w:themeTint="BF"/>
     </w:rPr>
   </w:style>
-  <w:style w:type="paragraph" w:styleId="ListParagraph">
+  <w:style w:type="paragraph" w:styleId="Prrafodelista">
     <w:name w:val="List Paragraph"/>
     <w:basedOn w:val="Normal"/>
     <w:uiPriority w:val="34"/>
@@ -1784,9 +1818,9 @@
       <w:contextualSpacing/>
     </w:pPr>
   </w:style>
-  <w:style w:type="character" w:styleId="IntenseEmphasis">
+  <w:style w:type="character" w:styleId="nfasisintenso">
     <w:name w:val="Intense Emphasis"/>
-    <w:basedOn w:val="DefaultParagraphFont"/>
+    <w:basedOn w:val="Fuentedeprrafopredeter"/>
     <w:uiPriority w:val="21"/>
     <w:qFormat/>
     <w:rsid w:val="00E73BE3"/>
@@ -1796,11 +1830,11 @@
       <w:color w:val="2F5496" w:themeColor="accent1" w:themeShade="BF"/>
     </w:rPr>
   </w:style>
-  <w:style w:type="paragraph" w:styleId="IntenseQuote">
+  <w:style w:type="paragraph" w:styleId="Citadestacada">
     <w:name w:val="Intense Quote"/>
     <w:basedOn w:val="Normal"/>
     <w:next w:val="Normal"/>
-    <w:link w:val="IntenseQuoteChar"/>
+    <w:link w:val="CitadestacadaCar"/>
     <w:uiPriority w:val="30"/>
     <w:qFormat/>
     <w:rsid w:val="00E73BE3"/>
@@ -1819,10 +1853,10 @@
       <w:color w:val="2F5496" w:themeColor="accent1" w:themeShade="BF"/>
     </w:rPr>
   </w:style>
-  <w:style w:type="character" w:customStyle="1" w:styleId="IntenseQuoteChar">
-    <w:name w:val="Intense Quote Char"/>
-    <w:basedOn w:val="DefaultParagraphFont"/>
-    <w:link w:val="IntenseQuote"/>
+  <w:style w:type="character" w:customStyle="1" w:styleId="CitadestacadaCar">
+    <w:name w:val="Cita destacada Car"/>
+    <w:basedOn w:val="Fuentedeprrafopredeter"/>
+    <w:link w:val="Citadestacada"/>
     <w:uiPriority w:val="30"/>
     <w:rsid w:val="00E73BE3"/>
     <w:rPr>
@@ -1831,9 +1865,9 @@
       <w:color w:val="2F5496" w:themeColor="accent1" w:themeShade="BF"/>
     </w:rPr>
   </w:style>
-  <w:style w:type="character" w:styleId="IntenseReference">
+  <w:style w:type="character" w:styleId="Referenciaintensa">
     <w:name w:val="Intense Reference"/>
-    <w:basedOn w:val="DefaultParagraphFont"/>
+    <w:basedOn w:val="Fuentedeprrafopredeter"/>
     <w:uiPriority w:val="32"/>
     <w:qFormat/>
     <w:rsid w:val="00E73BE3"/>
@@ -1845,9 +1879,9 @@
       <w:spacing w:val="5"/>
     </w:rPr>
   </w:style>
-  <w:style w:type="character" w:styleId="BookTitle">
+  <w:style w:type="character" w:styleId="Ttulodellibro">
     <w:name w:val="Book Title"/>
-    <w:basedOn w:val="DefaultParagraphFont"/>
+    <w:basedOn w:val="Fuentedeprrafopredeter"/>
     <w:uiPriority w:val="33"/>
     <w:qFormat/>
     <w:rsid w:val="00E73BE3"/>
@@ -1857,6 +1891,761 @@
       <w:i/>
       <w:iCs/>
       <w:spacing w:val="5"/>
+    </w:rPr>
+  </w:style>
+  <w:style w:type="paragraph" w:styleId="Textodeglobo">
+    <w:name w:val="Balloon Text"/>
+    <w:basedOn w:val="Normal"/>
+    <w:link w:val="TextodegloboCar"/>
+    <w:uiPriority w:val="99"/>
+    <w:semiHidden/>
+    <w:unhideWhenUsed/>
+    <w:rsid w:val="003E2CED"/>
+    <w:pPr>
+      <w:spacing w:after="0" w:line="240" w:lineRule="auto"/>
+    </w:pPr>
+    <w:rPr>
+      <w:rFonts w:ascii="Tahoma" w:hAnsi="Tahoma" w:cs="Tahoma"/>
+      <w:sz w:val="16"/>
+      <w:szCs w:val="16"/>
+    </w:rPr>
+  </w:style>
+  <w:style w:type="character" w:customStyle="1" w:styleId="TextodegloboCar">
+    <w:name w:val="Texto de globo Car"/>
+    <w:basedOn w:val="Fuentedeprrafopredeter"/>
+    <w:link w:val="Textodeglobo"/>
+    <w:uiPriority w:val="99"/>
+    <w:semiHidden/>
+    <w:rsid w:val="003E2CED"/>
+    <w:rPr>
+      <w:rFonts w:ascii="Tahoma" w:hAnsi="Tahoma" w:cs="Tahoma"/>
+      <w:sz w:val="16"/>
+      <w:szCs w:val="16"/>
+    </w:rPr>
+  </w:style>
+</w:styles>
+</file>
+
+<file path=word/stylesWithEffects.xml><?xml version="1.0" encoding="utf-8"?>
+<w:styles xmlns:wpc="http://schemas.microsoft.com/office/word/2010/wordprocessingCanvas" xmlns:mc="http://schemas.openxmlformats.org/markup-compatibility/2006" xmlns:o="urn:schemas-microsoft-com:office:office" xmlns:r="http://schemas.openxmlformats.org/officeDocument/2006/relationships" xmlns:m="http://schemas.openxmlformats.org/officeDocument/2006/math" xmlns:v="urn:schemas-microsoft-com:vml" xmlns:wp14="http://schemas.microsoft.com/office/word/2010/wordprocessingDrawing" xmlns:wp="http://schemas.openxmlformats.org/drawingml/2006/wordprocessingDrawing" xmlns:w10="urn:schemas-microsoft-com:office:word" xmlns:w="http://schemas.openxmlformats.org/wordprocessingml/2006/main" xmlns:w14="http://schemas.microsoft.com/office/word/2010/wordml" xmlns:wpg="http://schemas.microsoft.com/office/word/2010/wordprocessingGroup" xmlns:wpi="http://schemas.microsoft.com/office/word/2010/wordprocessingInk" xmlns:wne="http://schemas.microsoft.com/office/word/2006/wordml" xmlns:wps="http://schemas.microsoft.com/office/word/2010/wordprocessingShape" mc:Ignorable="w14 wp14">
+  <w:docDefaults>
+    <w:rPrDefault>
+      <w:rPr>
+        <w:rFonts w:asciiTheme="minorHAnsi" w:eastAsiaTheme="minorEastAsia" w:hAnsiTheme="minorHAnsi" w:cstheme="minorBidi"/>
+        <w:kern w:val="2"/>
+        <w:sz w:val="24"/>
+        <w:szCs w:val="24"/>
+        <w:lang w:val="es-AR" w:eastAsia="ja-JP" w:bidi="ar-SA"/>
+        <w14:ligatures w14:val="standardContextual"/>
+      </w:rPr>
+    </w:rPrDefault>
+    <w:pPrDefault>
+      <w:pPr>
+        <w:spacing w:after="160" w:line="278" w:lineRule="auto"/>
+      </w:pPr>
+    </w:pPrDefault>
+  </w:docDefaults>
+  <w:latentStyles w:defLockedState="0" w:defUIPriority="99" w:defSemiHidden="1" w:defUnhideWhenUsed="1" w:defQFormat="0" w:count="267">
+    <w:lsdException w:name="Normal" w:semiHidden="0" w:uiPriority="0" w:unhideWhenUsed="0" w:qFormat="1"/>
+    <w:lsdException w:name="heading 1" w:semiHidden="0" w:uiPriority="9" w:unhideWhenUsed="0" w:qFormat="1"/>
+    <w:lsdException w:name="heading 2" w:uiPriority="9" w:qFormat="1"/>
+    <w:lsdException w:name="heading 3" w:uiPriority="9" w:qFormat="1"/>
+    <w:lsdException w:name="heading 4" w:uiPriority="9" w:qFormat="1"/>
+    <w:lsdException w:name="heading 5" w:uiPriority="9" w:qFormat="1"/>
+    <w:lsdException w:name="heading 6" w:uiPriority="9" w:qFormat="1"/>
+    <w:lsdException w:name="heading 7" w:uiPriority="9" w:qFormat="1"/>
+    <w:lsdException w:name="heading 8" w:uiPriority="9" w:qFormat="1"/>
+    <w:lsdException w:name="heading 9" w:uiPriority="9" w:qFormat="1"/>
+    <w:lsdException w:name="toc 1" w:uiPriority="39"/>
+    <w:lsdException w:name="toc 2" w:uiPriority="39"/>
+    <w:lsdException w:name="toc 3" w:uiPriority="39"/>
+    <w:lsdException w:name="toc 4" w:uiPriority="39"/>
+    <w:lsdException w:name="toc 5" w:uiPriority="39"/>
+    <w:lsdException w:name="toc 6" w:uiPriority="39"/>
+    <w:lsdException w:name="toc 7" w:uiPriority="39"/>
+    <w:lsdException w:name="toc 8" w:uiPriority="39"/>
+    <w:lsdException w:name="toc 9" w:uiPriority="39"/>
+    <w:lsdException w:name="caption" w:uiPriority="35" w:qFormat="1"/>
+    <w:lsdException w:name="Title" w:semiHidden="0" w:uiPriority="10" w:unhideWhenUsed="0" w:qFormat="1"/>
+    <w:lsdException w:name="Default Paragraph Font" w:uiPriority="1"/>
+    <w:lsdException w:name="Subtitle" w:semiHidden="0" w:uiPriority="11" w:unhideWhenUsed="0" w:qFormat="1"/>
+    <w:lsdException w:name="Strong" w:semiHidden="0" w:uiPriority="22" w:unhideWhenUsed="0" w:qFormat="1"/>
+    <w:lsdException w:name="Emphasis" w:semiHidden="0" w:uiPriority="20" w:unhideWhenUsed="0" w:qFormat="1"/>
+    <w:lsdException w:name="Table Grid" w:semiHidden="0" w:uiPriority="39" w:unhideWhenUsed="0"/>
+    <w:lsdException w:name="Placeholder Text" w:unhideWhenUsed="0"/>
+    <w:lsdException w:name="No Spacing" w:semiHidden="0" w:uiPriority="1" w:unhideWhenUsed="0" w:qFormat="1"/>
+    <w:lsdException w:name="Light Shading" w:semiHidden="0" w:uiPriority="60" w:unhideWhenUsed="0"/>
+    <w:lsdException w:name="Light List" w:semiHidden="0" w:uiPriority="61" w:unhideWhenUsed="0"/>
+    <w:lsdException w:name="Light Grid" w:semiHidden="0" w:uiPriority="62" w:unhideWhenUsed="0"/>
+    <w:lsdException w:name="Medium Shading 1" w:semiHidden="0" w:uiPriority="63" w:unhideWhenUsed="0"/>
+    <w:lsdException w:name="Medium Shading 2" w:semiHidden="0" w:uiPriority="64" w:unhideWhenUsed="0"/>
+    <w:lsdException w:name="Medium List 1" w:semiHidden="0" w:uiPriority="65" w:unhideWhenUsed="0"/>
+    <w:lsdException w:name="Medium List 2" w:semiHidden="0" w:uiPriority="66" w:unhideWhenUsed="0"/>
+    <w:lsdException w:name="Medium Grid 1" w:semiHidden="0" w:uiPriority="67" w:unhideWhenUsed="0"/>
+    <w:lsdException w:name="Medium Grid 2" w:semiHidden="0" w:uiPriority="68" w:unhideWhenUsed="0"/>
+    <w:lsdException w:name="Medium Grid 3" w:semiHidden="0" w:uiPriority="69" w:unhideWhenUsed="0"/>
+    <w:lsdException w:name="Dark List" w:semiHidden="0" w:uiPriority="70" w:unhideWhenUsed="0"/>
+    <w:lsdException w:name="Colorful Shading" w:semiHidden="0" w:uiPriority="71" w:unhideWhenUsed="0"/>
+    <w:lsdException w:name="Colorful List" w:semiHidden="0" w:uiPriority="72" w:unhideWhenUsed="0"/>
+    <w:lsdException w:name="Colorful Grid" w:semiHidden="0" w:uiPriority="73" w:unhideWhenUsed="0"/>
+    <w:lsdException w:name="Light Shading Accent 1" w:semiHidden="0" w:uiPriority="60" w:unhideWhenUsed="0"/>
+    <w:lsdException w:name="Light List Accent 1" w:semiHidden="0" w:uiPriority="61" w:unhideWhenUsed="0"/>
+    <w:lsdException w:name="Light Grid Accent 1" w:semiHidden="0" w:uiPriority="62" w:unhideWhenUsed="0"/>
+    <w:lsdException w:name="Medium Shading 1 Accent 1" w:semiHidden="0" w:uiPriority="63" w:unhideWhenUsed="0"/>
+    <w:lsdException w:name="Medium Shading 2 Accent 1" w:semiHidden="0" w:uiPriority="64" w:unhideWhenUsed="0"/>
+    <w:lsdException w:name="Medium List 1 Accent 1" w:semiHidden="0" w:uiPriority="65" w:unhideWhenUsed="0"/>
+    <w:lsdException w:name="Revision" w:unhideWhenUsed="0"/>
+    <w:lsdException w:name="List Paragraph" w:semiHidden="0" w:uiPriority="34" w:unhideWhenUsed="0" w:qFormat="1"/>
+    <w:lsdException w:name="Quote" w:semiHidden="0" w:uiPriority="29" w:unhideWhenUsed="0" w:qFormat="1"/>
+    <w:lsdException w:name="Intense Quote" w:semiHidden="0" w:uiPriority="30" w:unhideWhenUsed="0" w:qFormat="1"/>
+    <w:lsdException w:name="Medium List 2 Accent 1" w:semiHidden="0" w:uiPriority="66" w:unhideWhenUsed="0"/>
+    <w:lsdException w:name="Medium Grid 1 Accent 1" w:semiHidden="0" w:uiPriority="67" w:unhideWhenUsed="0"/>
+    <w:lsdException w:name="Medium Grid 2 Accent 1" w:semiHidden="0" w:uiPriority="68" w:unhideWhenUsed="0"/>
+    <w:lsdException w:name="Medium Grid 3 Accent 1" w:semiHidden="0" w:uiPriority="69" w:unhideWhenUsed="0"/>
+    <w:lsdException w:name="Dark List Accent 1" w:semiHidden="0" w:uiPriority="70" w:unhideWhenUsed="0"/>
+    <w:lsdException w:name="Colorful Shading Accent 1" w:semiHidden="0" w:uiPriority="71" w:unhideWhenUsed="0"/>
+    <w:lsdException w:name="Colorful List Accent 1" w:semiHidden="0" w:uiPriority="72" w:unhideWhenUsed="0"/>
+    <w:lsdException w:name="Colorful Grid Accent 1" w:semiHidden="0" w:uiPriority="73" w:unhideWhenUsed="0"/>
+    <w:lsdException w:name="Light Shading Accent 2" w:semiHidden="0" w:uiPriority="60" w:unhideWhenUsed="0"/>
+    <w:lsdException w:name="Light List Accent 2" w:semiHidden="0" w:uiPriority="61" w:unhideWhenUsed="0"/>
+    <w:lsdException w:name="Light Grid Accent 2" w:semiHidden="0" w:uiPriority="62" w:unhideWhenUsed="0"/>
+    <w:lsdException w:name="Medium Shading 1 Accent 2" w:semiHidden="0" w:uiPriority="63" w:unhideWhenUsed="0"/>
+    <w:lsdException w:name="Medium Shading 2 Accent 2" w:semiHidden="0" w:uiPriority="64" w:unhideWhenUsed="0"/>
+    <w:lsdException w:name="Medium List 1 Accent 2" w:semiHidden="0" w:uiPriority="65" w:unhideWhenUsed="0"/>
+    <w:lsdException w:name="Medium List 2 Accent 2" w:semiHidden="0" w:uiPriority="66" w:unhideWhenUsed="0"/>
+    <w:lsdException w:name="Medium Grid 1 Accent 2" w:semiHidden="0" w:uiPriority="67" w:unhideWhenUsed="0"/>
+    <w:lsdException w:name="Medium Grid 2 Accent 2" w:semiHidden="0" w:uiPriority="68" w:unhideWhenUsed="0"/>
+    <w:lsdException w:name="Medium Grid 3 Accent 2" w:semiHidden="0" w:uiPriority="69" w:unhideWhenUsed="0"/>
+    <w:lsdException w:name="Dark List Accent 2" w:semiHidden="0" w:uiPriority="70" w:unhideWhenUsed="0"/>
+    <w:lsdException w:name="Colorful Shading Accent 2" w:semiHidden="0" w:uiPriority="71" w:unhideWhenUsed="0"/>
+    <w:lsdException w:name="Colorful List Accent 2" w:semiHidden="0" w:uiPriority="72" w:unhideWhenUsed="0"/>
+    <w:lsdException w:name="Colorful Grid Accent 2" w:semiHidden="0" w:uiPriority="73" w:unhideWhenUsed="0"/>
+    <w:lsdException w:name="Light Shading Accent 3" w:semiHidden="0" w:uiPriority="60" w:unhideWhenUsed="0"/>
+    <w:lsdException w:name="Light List Accent 3" w:semiHidden="0" w:uiPriority="61" w:unhideWhenUsed="0"/>
+    <w:lsdException w:name="Light Grid Accent 3" w:semiHidden="0" w:uiPriority="62" w:unhideWhenUsed="0"/>
+    <w:lsdException w:name="Medium Shading 1 Accent 3" w:semiHidden="0" w:uiPriority="63" w:unhideWhenUsed="0"/>
+    <w:lsdException w:name="Medium Shading 2 Accent 3" w:semiHidden="0" w:uiPriority="64" w:unhideWhenUsed="0"/>
+    <w:lsdException w:name="Medium List 1 Accent 3" w:semiHidden="0" w:uiPriority="65" w:unhideWhenUsed="0"/>
+    <w:lsdException w:name="Medium List 2 Accent 3" w:semiHidden="0" w:uiPriority="66" w:unhideWhenUsed="0"/>
+    <w:lsdException w:name="Medium Grid 1 Accent 3" w:semiHidden="0" w:uiPriority="67" w:unhideWhenUsed="0"/>
+    <w:lsdException w:name="Medium Grid 2 Accent 3" w:semiHidden="0" w:uiPriority="68" w:unhideWhenUsed="0"/>
+    <w:lsdException w:name="Medium Grid 3 Accent 3" w:semiHidden="0" w:uiPriority="69" w:unhideWhenUsed="0"/>
+    <w:lsdException w:name="Dark List Accent 3" w:semiHidden="0" w:uiPriority="70" w:unhideWhenUsed="0"/>
+    <w:lsdException w:name="Colorful Shading Accent 3" w:semiHidden="0" w:uiPriority="71" w:unhideWhenUsed="0"/>
+    <w:lsdException w:name="Colorful List Accent 3" w:semiHidden="0" w:uiPriority="72" w:unhideWhenUsed="0"/>
+    <w:lsdException w:name="Colorful Grid Accent 3" w:semiHidden="0" w:uiPriority="73" w:unhideWhenUsed="0"/>
+    <w:lsdException w:name="Light Shading Accent 4" w:semiHidden="0" w:uiPriority="60" w:unhideWhenUsed="0"/>
+    <w:lsdException w:name="Light List Accent 4" w:semiHidden="0" w:uiPriority="61" w:unhideWhenUsed="0"/>
+    <w:lsdException w:name="Light Grid Accent 4" w:semiHidden="0" w:uiPriority="62" w:unhideWhenUsed="0"/>
+    <w:lsdException w:name="Medium Shading 1 Accent 4" w:semiHidden="0" w:uiPriority="63" w:unhideWhenUsed="0"/>
+    <w:lsdException w:name="Medium Shading 2 Accent 4" w:semiHidden="0" w:uiPriority="64" w:unhideWhenUsed="0"/>
+    <w:lsdException w:name="Medium List 1 Accent 4" w:semiHidden="0" w:uiPriority="65" w:unhideWhenUsed="0"/>
+    <w:lsdException w:name="Medium List 2 Accent 4" w:semiHidden="0" w:uiPriority="66" w:unhideWhenUsed="0"/>
+    <w:lsdException w:name="Medium Grid 1 Accent 4" w:semiHidden="0" w:uiPriority="67" w:unhideWhenUsed="0"/>
+    <w:lsdException w:name="Medium Grid 2 Accent 4" w:semiHidden="0" w:uiPriority="68" w:unhideWhenUsed="0"/>
+    <w:lsdException w:name="Medium Grid 3 Accent 4" w:semiHidden="0" w:uiPriority="69" w:unhideWhenUsed="0"/>
+    <w:lsdException w:name="Dark List Accent 4" w:semiHidden="0" w:uiPriority="70" w:unhideWhenUsed="0"/>
+    <w:lsdException w:name="Colorful Shading Accent 4" w:semiHidden="0" w:uiPriority="71" w:unhideWhenUsed="0"/>
+    <w:lsdException w:name="Colorful List Accent 4" w:semiHidden="0" w:uiPriority="72" w:unhideWhenUsed="0"/>
+    <w:lsdException w:name="Colorful Grid Accent 4" w:semiHidden="0" w:uiPriority="73" w:unhideWhenUsed="0"/>
+    <w:lsdException w:name="Light Shading Accent 5" w:semiHidden="0" w:uiPriority="60" w:unhideWhenUsed="0"/>
+    <w:lsdException w:name="Light List Accent 5" w:semiHidden="0" w:uiPriority="61" w:unhideWhenUsed="0"/>
+    <w:lsdException w:name="Light Grid Accent 5" w:semiHidden="0" w:uiPriority="62" w:unhideWhenUsed="0"/>
+    <w:lsdException w:name="Medium Shading 1 Accent 5" w:semiHidden="0" w:uiPriority="63" w:unhideWhenUsed="0"/>
+    <w:lsdException w:name="Medium Shading 2 Accent 5" w:semiHidden="0" w:uiPriority="64" w:unhideWhenUsed="0"/>
+    <w:lsdException w:name="Medium List 1 Accent 5" w:semiHidden="0" w:uiPriority="65" w:unhideWhenUsed="0"/>
+    <w:lsdException w:name="Medium List 2 Accent 5" w:semiHidden="0" w:uiPriority="66" w:unhideWhenUsed="0"/>
+    <w:lsdException w:name="Medium Grid 1 Accent 5" w:semiHidden="0" w:uiPriority="67" w:unhideWhenUsed="0"/>
+    <w:lsdException w:name="Medium Grid 2 Accent 5" w:semiHidden="0" w:uiPriority="68" w:unhideWhenUsed="0"/>
+    <w:lsdException w:name="Medium Grid 3 Accent 5" w:semiHidden="0" w:uiPriority="69" w:unhideWhenUsed="0"/>
+    <w:lsdException w:name="Dark List Accent 5" w:semiHidden="0" w:uiPriority="70" w:unhideWhenUsed="0"/>
+    <w:lsdException w:name="Colorful Shading Accent 5" w:semiHidden="0" w:uiPriority="71" w:unhideWhenUsed="0"/>
+    <w:lsdException w:name="Colorful List Accent 5" w:semiHidden="0" w:uiPriority="72" w:unhideWhenUsed="0"/>
+    <w:lsdException w:name="Colorful Grid Accent 5" w:semiHidden="0" w:uiPriority="73" w:unhideWhenUsed="0"/>
+    <w:lsdException w:name="Light Shading Accent 6" w:semiHidden="0" w:uiPriority="60" w:unhideWhenUsed="0"/>
+    <w:lsdException w:name="Light List Accent 6" w:semiHidden="0" w:uiPriority="61" w:unhideWhenUsed="0"/>
+    <w:lsdException w:name="Light Grid Accent 6" w:semiHidden="0" w:uiPriority="62" w:unhideWhenUsed="0"/>
+    <w:lsdException w:name="Medium Shading 1 Accent 6" w:semiHidden="0" w:uiPriority="63" w:unhideWhenUsed="0"/>
+    <w:lsdException w:name="Medium Shading 2 Accent 6" w:semiHidden="0" w:uiPriority="64" w:unhideWhenUsed="0"/>
+    <w:lsdException w:name="Medium List 1 Accent 6" w:semiHidden="0" w:uiPriority="65" w:unhideWhenUsed="0"/>
+    <w:lsdException w:name="Medium List 2 Accent 6" w:semiHidden="0" w:uiPriority="66" w:unhideWhenUsed="0"/>
+    <w:lsdException w:name="Medium Grid 1 Accent 6" w:semiHidden="0" w:uiPriority="67" w:unhideWhenUsed="0"/>
+    <w:lsdException w:name="Medium Grid 2 Accent 6" w:semiHidden="0" w:uiPriority="68" w:unhideWhenUsed="0"/>
+    <w:lsdException w:name="Medium Grid 3 Accent 6" w:semiHidden="0" w:uiPriority="69" w:unhideWhenUsed="0"/>
+    <w:lsdException w:name="Dark List Accent 6" w:semiHidden="0" w:uiPriority="70" w:unhideWhenUsed="0"/>
+    <w:lsdException w:name="Colorful Shading Accent 6" w:semiHidden="0" w:uiPriority="71" w:unhideWhenUsed="0"/>
+    <w:lsdException w:name="Colorful List Accent 6" w:semiHidden="0" w:uiPriority="72" w:unhideWhenUsed="0"/>
+    <w:lsdException w:name="Colorful Grid Accent 6" w:semiHidden="0" w:uiPriority="73" w:unhideWhenUsed="0"/>
+    <w:lsdException w:name="Subtle Emphasis" w:semiHidden="0" w:uiPriority="19" w:unhideWhenUsed="0" w:qFormat="1"/>
+    <w:lsdException w:name="Intense Emphasis" w:semiHidden="0" w:uiPriority="21" w:unhideWhenUsed="0" w:qFormat="1"/>
+    <w:lsdException w:name="Subtle Reference" w:semiHidden="0" w:uiPriority="31" w:unhideWhenUsed="0" w:qFormat="1"/>
+    <w:lsdException w:name="Intense Reference" w:semiHidden="0" w:uiPriority="32" w:unhideWhenUsed="0" w:qFormat="1"/>
+    <w:lsdException w:name="Book Title" w:semiHidden="0" w:uiPriority="33" w:unhideWhenUsed="0" w:qFormat="1"/>
+    <w:lsdException w:name="Bibliography" w:uiPriority="37"/>
+    <w:lsdException w:name="TOC Heading" w:uiPriority="39" w:qFormat="1"/>
+  </w:latentStyles>
+  <w:style w:type="paragraph" w:default="1" w:styleId="Normal">
+    <w:name w:val="Normal"/>
+    <w:qFormat/>
+  </w:style>
+  <w:style w:type="paragraph" w:styleId="Ttulo1">
+    <w:name w:val="heading 1"/>
+    <w:basedOn w:val="Normal"/>
+    <w:next w:val="Normal"/>
+    <w:link w:val="Ttulo1Car"/>
+    <w:uiPriority w:val="9"/>
+    <w:qFormat/>
+    <w:rsid w:val="00E73BE3"/>
+    <w:pPr>
+      <w:keepNext/>
+      <w:keepLines/>
+      <w:spacing w:before="360" w:after="80"/>
+      <w:outlineLvl w:val="0"/>
+    </w:pPr>
+    <w:rPr>
+      <w:rFonts w:asciiTheme="majorHAnsi" w:eastAsiaTheme="majorEastAsia" w:hAnsiTheme="majorHAnsi" w:cstheme="majorBidi"/>
+      <w:color w:val="2F5496" w:themeColor="accent1" w:themeShade="BF"/>
+      <w:sz w:val="40"/>
+      <w:szCs w:val="40"/>
+    </w:rPr>
+  </w:style>
+  <w:style w:type="paragraph" w:styleId="Ttulo2">
+    <w:name w:val="heading 2"/>
+    <w:basedOn w:val="Normal"/>
+    <w:next w:val="Normal"/>
+    <w:link w:val="Ttulo2Car"/>
+    <w:uiPriority w:val="9"/>
+    <w:semiHidden/>
+    <w:unhideWhenUsed/>
+    <w:qFormat/>
+    <w:rsid w:val="00E73BE3"/>
+    <w:pPr>
+      <w:keepNext/>
+      <w:keepLines/>
+      <w:spacing w:before="160" w:after="80"/>
+      <w:outlineLvl w:val="1"/>
+    </w:pPr>
+    <w:rPr>
+      <w:rFonts w:asciiTheme="majorHAnsi" w:eastAsiaTheme="majorEastAsia" w:hAnsiTheme="majorHAnsi" w:cstheme="majorBidi"/>
+      <w:color w:val="2F5496" w:themeColor="accent1" w:themeShade="BF"/>
+      <w:sz w:val="32"/>
+      <w:szCs w:val="32"/>
+    </w:rPr>
+  </w:style>
+  <w:style w:type="paragraph" w:styleId="Ttulo3">
+    <w:name w:val="heading 3"/>
+    <w:basedOn w:val="Normal"/>
+    <w:next w:val="Normal"/>
+    <w:link w:val="Ttulo3Car"/>
+    <w:uiPriority w:val="9"/>
+    <w:semiHidden/>
+    <w:unhideWhenUsed/>
+    <w:qFormat/>
+    <w:rsid w:val="00E73BE3"/>
+    <w:pPr>
+      <w:keepNext/>
+      <w:keepLines/>
+      <w:spacing w:before="160" w:after="80"/>
+      <w:outlineLvl w:val="2"/>
+    </w:pPr>
+    <w:rPr>
+      <w:rFonts w:eastAsiaTheme="majorEastAsia" w:cstheme="majorBidi"/>
+      <w:color w:val="2F5496" w:themeColor="accent1" w:themeShade="BF"/>
+      <w:sz w:val="28"/>
+      <w:szCs w:val="28"/>
+    </w:rPr>
+  </w:style>
+  <w:style w:type="paragraph" w:styleId="Ttulo4">
+    <w:name w:val="heading 4"/>
+    <w:basedOn w:val="Normal"/>
+    <w:next w:val="Normal"/>
+    <w:link w:val="Ttulo4Car"/>
+    <w:uiPriority w:val="9"/>
+    <w:semiHidden/>
+    <w:unhideWhenUsed/>
+    <w:qFormat/>
+    <w:rsid w:val="00E73BE3"/>
+    <w:pPr>
+      <w:keepNext/>
+      <w:keepLines/>
+      <w:spacing w:before="80" w:after="40"/>
+      <w:outlineLvl w:val="3"/>
+    </w:pPr>
+    <w:rPr>
+      <w:rFonts w:eastAsiaTheme="majorEastAsia" w:cstheme="majorBidi"/>
+      <w:i/>
+      <w:iCs/>
+      <w:color w:val="2F5496" w:themeColor="accent1" w:themeShade="BF"/>
+    </w:rPr>
+  </w:style>
+  <w:style w:type="paragraph" w:styleId="Ttulo5">
+    <w:name w:val="heading 5"/>
+    <w:basedOn w:val="Normal"/>
+    <w:next w:val="Normal"/>
+    <w:link w:val="Ttulo5Car"/>
+    <w:uiPriority w:val="9"/>
+    <w:semiHidden/>
+    <w:unhideWhenUsed/>
+    <w:qFormat/>
+    <w:rsid w:val="00E73BE3"/>
+    <w:pPr>
+      <w:keepNext/>
+      <w:keepLines/>
+      <w:spacing w:before="80" w:after="40"/>
+      <w:outlineLvl w:val="4"/>
+    </w:pPr>
+    <w:rPr>
+      <w:rFonts w:eastAsiaTheme="majorEastAsia" w:cstheme="majorBidi"/>
+      <w:color w:val="2F5496" w:themeColor="accent1" w:themeShade="BF"/>
+    </w:rPr>
+  </w:style>
+  <w:style w:type="paragraph" w:styleId="Ttulo6">
+    <w:name w:val="heading 6"/>
+    <w:basedOn w:val="Normal"/>
+    <w:next w:val="Normal"/>
+    <w:link w:val="Ttulo6Car"/>
+    <w:uiPriority w:val="9"/>
+    <w:semiHidden/>
+    <w:unhideWhenUsed/>
+    <w:qFormat/>
+    <w:rsid w:val="00E73BE3"/>
+    <w:pPr>
+      <w:keepNext/>
+      <w:keepLines/>
+      <w:spacing w:before="40" w:after="0"/>
+      <w:outlineLvl w:val="5"/>
+    </w:pPr>
+    <w:rPr>
+      <w:rFonts w:eastAsiaTheme="majorEastAsia" w:cstheme="majorBidi"/>
+      <w:i/>
+      <w:iCs/>
+      <w:color w:val="595959" w:themeColor="text1" w:themeTint="A6"/>
+    </w:rPr>
+  </w:style>
+  <w:style w:type="paragraph" w:styleId="Ttulo7">
+    <w:name w:val="heading 7"/>
+    <w:basedOn w:val="Normal"/>
+    <w:next w:val="Normal"/>
+    <w:link w:val="Ttulo7Car"/>
+    <w:uiPriority w:val="9"/>
+    <w:semiHidden/>
+    <w:unhideWhenUsed/>
+    <w:qFormat/>
+    <w:rsid w:val="00E73BE3"/>
+    <w:pPr>
+      <w:keepNext/>
+      <w:keepLines/>
+      <w:spacing w:before="40" w:after="0"/>
+      <w:outlineLvl w:val="6"/>
+    </w:pPr>
+    <w:rPr>
+      <w:rFonts w:eastAsiaTheme="majorEastAsia" w:cstheme="majorBidi"/>
+      <w:color w:val="595959" w:themeColor="text1" w:themeTint="A6"/>
+    </w:rPr>
+  </w:style>
+  <w:style w:type="paragraph" w:styleId="Ttulo8">
+    <w:name w:val="heading 8"/>
+    <w:basedOn w:val="Normal"/>
+    <w:next w:val="Normal"/>
+    <w:link w:val="Ttulo8Car"/>
+    <w:uiPriority w:val="9"/>
+    <w:semiHidden/>
+    <w:unhideWhenUsed/>
+    <w:qFormat/>
+    <w:rsid w:val="00E73BE3"/>
+    <w:pPr>
+      <w:keepNext/>
+      <w:keepLines/>
+      <w:spacing w:after="0"/>
+      <w:outlineLvl w:val="7"/>
+    </w:pPr>
+    <w:rPr>
+      <w:rFonts w:eastAsiaTheme="majorEastAsia" w:cstheme="majorBidi"/>
+      <w:i/>
+      <w:iCs/>
+      <w:color w:val="272727" w:themeColor="text1" w:themeTint="D8"/>
+    </w:rPr>
+  </w:style>
+  <w:style w:type="paragraph" w:styleId="Ttulo9">
+    <w:name w:val="heading 9"/>
+    <w:basedOn w:val="Normal"/>
+    <w:next w:val="Normal"/>
+    <w:link w:val="Ttulo9Car"/>
+    <w:uiPriority w:val="9"/>
+    <w:semiHidden/>
+    <w:unhideWhenUsed/>
+    <w:qFormat/>
+    <w:rsid w:val="00E73BE3"/>
+    <w:pPr>
+      <w:keepNext/>
+      <w:keepLines/>
+      <w:spacing w:after="0"/>
+      <w:outlineLvl w:val="8"/>
+    </w:pPr>
+    <w:rPr>
+      <w:rFonts w:eastAsiaTheme="majorEastAsia" w:cstheme="majorBidi"/>
+      <w:color w:val="272727" w:themeColor="text1" w:themeTint="D8"/>
+    </w:rPr>
+  </w:style>
+  <w:style w:type="character" w:default="1" w:styleId="Fuentedeprrafopredeter">
+    <w:name w:val="Default Paragraph Font"/>
+    <w:uiPriority w:val="1"/>
+    <w:semiHidden/>
+    <w:unhideWhenUsed/>
+  </w:style>
+  <w:style w:type="table" w:default="1" w:styleId="Tablanormal">
+    <w:name w:val="Normal Table"/>
+    <w:uiPriority w:val="99"/>
+    <w:semiHidden/>
+    <w:unhideWhenUsed/>
+    <w:tblPr>
+      <w:tblInd w:w="0" w:type="dxa"/>
+      <w:tblCellMar>
+        <w:top w:w="0" w:type="dxa"/>
+        <w:left w:w="108" w:type="dxa"/>
+        <w:bottom w:w="0" w:type="dxa"/>
+        <w:right w:w="108" w:type="dxa"/>
+      </w:tblCellMar>
+    </w:tblPr>
+  </w:style>
+  <w:style w:type="numbering" w:default="1" w:styleId="Sinlista">
+    <w:name w:val="No List"/>
+    <w:uiPriority w:val="99"/>
+    <w:semiHidden/>
+    <w:unhideWhenUsed/>
+  </w:style>
+  <w:style w:type="character" w:customStyle="1" w:styleId="Ttulo1Car">
+    <w:name w:val="Título 1 Car"/>
+    <w:basedOn w:val="Fuentedeprrafopredeter"/>
+    <w:link w:val="Ttulo1"/>
+    <w:uiPriority w:val="9"/>
+    <w:rsid w:val="00E73BE3"/>
+    <w:rPr>
+      <w:rFonts w:asciiTheme="majorHAnsi" w:eastAsiaTheme="majorEastAsia" w:hAnsiTheme="majorHAnsi" w:cstheme="majorBidi"/>
+      <w:color w:val="2F5496" w:themeColor="accent1" w:themeShade="BF"/>
+      <w:sz w:val="40"/>
+      <w:szCs w:val="40"/>
+    </w:rPr>
+  </w:style>
+  <w:style w:type="character" w:customStyle="1" w:styleId="Ttulo2Car">
+    <w:name w:val="Título 2 Car"/>
+    <w:basedOn w:val="Fuentedeprrafopredeter"/>
+    <w:link w:val="Ttulo2"/>
+    <w:uiPriority w:val="9"/>
+    <w:semiHidden/>
+    <w:rsid w:val="00E73BE3"/>
+    <w:rPr>
+      <w:rFonts w:asciiTheme="majorHAnsi" w:eastAsiaTheme="majorEastAsia" w:hAnsiTheme="majorHAnsi" w:cstheme="majorBidi"/>
+      <w:color w:val="2F5496" w:themeColor="accent1" w:themeShade="BF"/>
+      <w:sz w:val="32"/>
+      <w:szCs w:val="32"/>
+    </w:rPr>
+  </w:style>
+  <w:style w:type="character" w:customStyle="1" w:styleId="Ttulo3Car">
+    <w:name w:val="Título 3 Car"/>
+    <w:basedOn w:val="Fuentedeprrafopredeter"/>
+    <w:link w:val="Ttulo3"/>
+    <w:uiPriority w:val="9"/>
+    <w:semiHidden/>
+    <w:rsid w:val="00E73BE3"/>
+    <w:rPr>
+      <w:rFonts w:eastAsiaTheme="majorEastAsia" w:cstheme="majorBidi"/>
+      <w:color w:val="2F5496" w:themeColor="accent1" w:themeShade="BF"/>
+      <w:sz w:val="28"/>
+      <w:szCs w:val="28"/>
+    </w:rPr>
+  </w:style>
+  <w:style w:type="character" w:customStyle="1" w:styleId="Ttulo4Car">
+    <w:name w:val="Título 4 Car"/>
+    <w:basedOn w:val="Fuentedeprrafopredeter"/>
+    <w:link w:val="Ttulo4"/>
+    <w:uiPriority w:val="9"/>
+    <w:semiHidden/>
+    <w:rsid w:val="00E73BE3"/>
+    <w:rPr>
+      <w:rFonts w:eastAsiaTheme="majorEastAsia" w:cstheme="majorBidi"/>
+      <w:i/>
+      <w:iCs/>
+      <w:color w:val="2F5496" w:themeColor="accent1" w:themeShade="BF"/>
+    </w:rPr>
+  </w:style>
+  <w:style w:type="character" w:customStyle="1" w:styleId="Ttulo5Car">
+    <w:name w:val="Título 5 Car"/>
+    <w:basedOn w:val="Fuentedeprrafopredeter"/>
+    <w:link w:val="Ttulo5"/>
+    <w:uiPriority w:val="9"/>
+    <w:semiHidden/>
+    <w:rsid w:val="00E73BE3"/>
+    <w:rPr>
+      <w:rFonts w:eastAsiaTheme="majorEastAsia" w:cstheme="majorBidi"/>
+      <w:color w:val="2F5496" w:themeColor="accent1" w:themeShade="BF"/>
+    </w:rPr>
+  </w:style>
+  <w:style w:type="character" w:customStyle="1" w:styleId="Ttulo6Car">
+    <w:name w:val="Título 6 Car"/>
+    <w:basedOn w:val="Fuentedeprrafopredeter"/>
+    <w:link w:val="Ttulo6"/>
+    <w:uiPriority w:val="9"/>
+    <w:semiHidden/>
+    <w:rsid w:val="00E73BE3"/>
+    <w:rPr>
+      <w:rFonts w:eastAsiaTheme="majorEastAsia" w:cstheme="majorBidi"/>
+      <w:i/>
+      <w:iCs/>
+      <w:color w:val="595959" w:themeColor="text1" w:themeTint="A6"/>
+    </w:rPr>
+  </w:style>
+  <w:style w:type="character" w:customStyle="1" w:styleId="Ttulo7Car">
+    <w:name w:val="Título 7 Car"/>
+    <w:basedOn w:val="Fuentedeprrafopredeter"/>
+    <w:link w:val="Ttulo7"/>
+    <w:uiPriority w:val="9"/>
+    <w:semiHidden/>
+    <w:rsid w:val="00E73BE3"/>
+    <w:rPr>
+      <w:rFonts w:eastAsiaTheme="majorEastAsia" w:cstheme="majorBidi"/>
+      <w:color w:val="595959" w:themeColor="text1" w:themeTint="A6"/>
+    </w:rPr>
+  </w:style>
+  <w:style w:type="character" w:customStyle="1" w:styleId="Ttulo8Car">
+    <w:name w:val="Título 8 Car"/>
+    <w:basedOn w:val="Fuentedeprrafopredeter"/>
+    <w:link w:val="Ttulo8"/>
+    <w:uiPriority w:val="9"/>
+    <w:semiHidden/>
+    <w:rsid w:val="00E73BE3"/>
+    <w:rPr>
+      <w:rFonts w:eastAsiaTheme="majorEastAsia" w:cstheme="majorBidi"/>
+      <w:i/>
+      <w:iCs/>
+      <w:color w:val="272727" w:themeColor="text1" w:themeTint="D8"/>
+    </w:rPr>
+  </w:style>
+  <w:style w:type="character" w:customStyle="1" w:styleId="Ttulo9Car">
+    <w:name w:val="Título 9 Car"/>
+    <w:basedOn w:val="Fuentedeprrafopredeter"/>
+    <w:link w:val="Ttulo9"/>
+    <w:uiPriority w:val="9"/>
+    <w:semiHidden/>
+    <w:rsid w:val="00E73BE3"/>
+    <w:rPr>
+      <w:rFonts w:eastAsiaTheme="majorEastAsia" w:cstheme="majorBidi"/>
+      <w:color w:val="272727" w:themeColor="text1" w:themeTint="D8"/>
+    </w:rPr>
+  </w:style>
+  <w:style w:type="paragraph" w:styleId="Ttulo">
+    <w:name w:val="Title"/>
+    <w:basedOn w:val="Normal"/>
+    <w:next w:val="Normal"/>
+    <w:link w:val="TtuloCar"/>
+    <w:uiPriority w:val="10"/>
+    <w:qFormat/>
+    <w:rsid w:val="00E73BE3"/>
+    <w:pPr>
+      <w:spacing w:after="80" w:line="240" w:lineRule="auto"/>
+      <w:contextualSpacing/>
+    </w:pPr>
+    <w:rPr>
+      <w:rFonts w:asciiTheme="majorHAnsi" w:eastAsiaTheme="majorEastAsia" w:hAnsiTheme="majorHAnsi" w:cstheme="majorBidi"/>
+      <w:spacing w:val="-10"/>
+      <w:kern w:val="28"/>
+      <w:sz w:val="56"/>
+      <w:szCs w:val="56"/>
+    </w:rPr>
+  </w:style>
+  <w:style w:type="character" w:customStyle="1" w:styleId="TtuloCar">
+    <w:name w:val="Título Car"/>
+    <w:basedOn w:val="Fuentedeprrafopredeter"/>
+    <w:link w:val="Ttulo"/>
+    <w:uiPriority w:val="10"/>
+    <w:rsid w:val="00E73BE3"/>
+    <w:rPr>
+      <w:rFonts w:asciiTheme="majorHAnsi" w:eastAsiaTheme="majorEastAsia" w:hAnsiTheme="majorHAnsi" w:cstheme="majorBidi"/>
+      <w:spacing w:val="-10"/>
+      <w:kern w:val="28"/>
+      <w:sz w:val="56"/>
+      <w:szCs w:val="56"/>
+    </w:rPr>
+  </w:style>
+  <w:style w:type="paragraph" w:styleId="Subttulo">
+    <w:name w:val="Subtitle"/>
+    <w:basedOn w:val="Normal"/>
+    <w:next w:val="Normal"/>
+    <w:link w:val="SubttuloCar"/>
+    <w:uiPriority w:val="11"/>
+    <w:qFormat/>
+    <w:rsid w:val="00E73BE3"/>
+    <w:pPr>
+      <w:numPr>
+        <w:ilvl w:val="1"/>
+      </w:numPr>
+    </w:pPr>
+    <w:rPr>
+      <w:rFonts w:eastAsiaTheme="majorEastAsia" w:cstheme="majorBidi"/>
+      <w:color w:val="595959" w:themeColor="text1" w:themeTint="A6"/>
+      <w:spacing w:val="15"/>
+      <w:sz w:val="28"/>
+      <w:szCs w:val="28"/>
+    </w:rPr>
+  </w:style>
+  <w:style w:type="character" w:customStyle="1" w:styleId="SubttuloCar">
+    <w:name w:val="Subtítulo Car"/>
+    <w:basedOn w:val="Fuentedeprrafopredeter"/>
+    <w:link w:val="Subttulo"/>
+    <w:uiPriority w:val="11"/>
+    <w:rsid w:val="00E73BE3"/>
+    <w:rPr>
+      <w:rFonts w:eastAsiaTheme="majorEastAsia" w:cstheme="majorBidi"/>
+      <w:color w:val="595959" w:themeColor="text1" w:themeTint="A6"/>
+      <w:spacing w:val="15"/>
+      <w:sz w:val="28"/>
+      <w:szCs w:val="28"/>
+    </w:rPr>
+  </w:style>
+  <w:style w:type="paragraph" w:styleId="Cita">
+    <w:name w:val="Quote"/>
+    <w:basedOn w:val="Normal"/>
+    <w:next w:val="Normal"/>
+    <w:link w:val="CitaCar"/>
+    <w:uiPriority w:val="29"/>
+    <w:qFormat/>
+    <w:rsid w:val="00E73BE3"/>
+    <w:pPr>
+      <w:spacing w:before="160"/>
+      <w:jc w:val="center"/>
+    </w:pPr>
+    <w:rPr>
+      <w:i/>
+      <w:iCs/>
+      <w:color w:val="404040" w:themeColor="text1" w:themeTint="BF"/>
+    </w:rPr>
+  </w:style>
+  <w:style w:type="character" w:customStyle="1" w:styleId="CitaCar">
+    <w:name w:val="Cita Car"/>
+    <w:basedOn w:val="Fuentedeprrafopredeter"/>
+    <w:link w:val="Cita"/>
+    <w:uiPriority w:val="29"/>
+    <w:rsid w:val="00E73BE3"/>
+    <w:rPr>
+      <w:i/>
+      <w:iCs/>
+      <w:color w:val="404040" w:themeColor="text1" w:themeTint="BF"/>
+    </w:rPr>
+  </w:style>
+  <w:style w:type="paragraph" w:styleId="Prrafodelista">
+    <w:name w:val="List Paragraph"/>
+    <w:basedOn w:val="Normal"/>
+    <w:uiPriority w:val="34"/>
+    <w:qFormat/>
+    <w:rsid w:val="00E73BE3"/>
+    <w:pPr>
+      <w:ind w:left="720"/>
+      <w:contextualSpacing/>
+    </w:pPr>
+  </w:style>
+  <w:style w:type="character" w:styleId="nfasisintenso">
+    <w:name w:val="Intense Emphasis"/>
+    <w:basedOn w:val="Fuentedeprrafopredeter"/>
+    <w:uiPriority w:val="21"/>
+    <w:qFormat/>
+    <w:rsid w:val="00E73BE3"/>
+    <w:rPr>
+      <w:i/>
+      <w:iCs/>
+      <w:color w:val="2F5496" w:themeColor="accent1" w:themeShade="BF"/>
+    </w:rPr>
+  </w:style>
+  <w:style w:type="paragraph" w:styleId="Citadestacada">
+    <w:name w:val="Intense Quote"/>
+    <w:basedOn w:val="Normal"/>
+    <w:next w:val="Normal"/>
+    <w:link w:val="CitadestacadaCar"/>
+    <w:uiPriority w:val="30"/>
+    <w:qFormat/>
+    <w:rsid w:val="00E73BE3"/>
+    <w:pPr>
+      <w:pBdr>
+        <w:top w:val="single" w:sz="4" w:space="10" w:color="2F5496" w:themeColor="accent1" w:themeShade="BF"/>
+        <w:bottom w:val="single" w:sz="4" w:space="10" w:color="2F5496" w:themeColor="accent1" w:themeShade="BF"/>
+      </w:pBdr>
+      <w:spacing w:before="360" w:after="360"/>
+      <w:ind w:left="864" w:right="864"/>
+      <w:jc w:val="center"/>
+    </w:pPr>
+    <w:rPr>
+      <w:i/>
+      <w:iCs/>
+      <w:color w:val="2F5496" w:themeColor="accent1" w:themeShade="BF"/>
+    </w:rPr>
+  </w:style>
+  <w:style w:type="character" w:customStyle="1" w:styleId="CitadestacadaCar">
+    <w:name w:val="Cita destacada Car"/>
+    <w:basedOn w:val="Fuentedeprrafopredeter"/>
+    <w:link w:val="Citadestacada"/>
+    <w:uiPriority w:val="30"/>
+    <w:rsid w:val="00E73BE3"/>
+    <w:rPr>
+      <w:i/>
+      <w:iCs/>
+      <w:color w:val="2F5496" w:themeColor="accent1" w:themeShade="BF"/>
+    </w:rPr>
+  </w:style>
+  <w:style w:type="character" w:styleId="Referenciaintensa">
+    <w:name w:val="Intense Reference"/>
+    <w:basedOn w:val="Fuentedeprrafopredeter"/>
+    <w:uiPriority w:val="32"/>
+    <w:qFormat/>
+    <w:rsid w:val="00E73BE3"/>
+    <w:rPr>
+      <w:b/>
+      <w:bCs/>
+      <w:smallCaps/>
+      <w:color w:val="2F5496" w:themeColor="accent1" w:themeShade="BF"/>
+      <w:spacing w:val="5"/>
+    </w:rPr>
+  </w:style>
+  <w:style w:type="character" w:styleId="Ttulodellibro">
+    <w:name w:val="Book Title"/>
+    <w:basedOn w:val="Fuentedeprrafopredeter"/>
+    <w:uiPriority w:val="33"/>
+    <w:qFormat/>
+    <w:rsid w:val="00E73BE3"/>
+    <w:rPr>
+      <w:b/>
+      <w:bCs/>
+      <w:i/>
+      <w:iCs/>
+      <w:spacing w:val="5"/>
+    </w:rPr>
+  </w:style>
+  <w:style w:type="paragraph" w:styleId="Textodeglobo">
+    <w:name w:val="Balloon Text"/>
+    <w:basedOn w:val="Normal"/>
+    <w:link w:val="TextodegloboCar"/>
+    <w:uiPriority w:val="99"/>
+    <w:semiHidden/>
+    <w:unhideWhenUsed/>
+    <w:rsid w:val="003E2CED"/>
+    <w:pPr>
+      <w:spacing w:after="0" w:line="240" w:lineRule="auto"/>
+    </w:pPr>
+    <w:rPr>
+      <w:rFonts w:ascii="Tahoma" w:hAnsi="Tahoma" w:cs="Tahoma"/>
+      <w:sz w:val="16"/>
+      <w:szCs w:val="16"/>
+    </w:rPr>
+  </w:style>
+  <w:style w:type="character" w:customStyle="1" w:styleId="TextodegloboCar">
+    <w:name w:val="Texto de globo Car"/>
+    <w:basedOn w:val="Fuentedeprrafopredeter"/>
+    <w:link w:val="Textodeglobo"/>
+    <w:uiPriority w:val="99"/>
+    <w:semiHidden/>
+    <w:rsid w:val="003E2CED"/>
+    <w:rPr>
+      <w:rFonts w:ascii="Tahoma" w:hAnsi="Tahoma" w:cs="Tahoma"/>
+      <w:sz w:val="16"/>
+      <w:szCs w:val="16"/>
     </w:rPr>
   </w:style>
 </w:styles>
@@ -2151,7 +2940,7 @@
   <a:extraClrSchemeLst/>
   <a:extLst>
     <a:ext uri="{05A4C25C-085E-4340-85A3-A5531E510DB2}">
-      <thm15:themeFamily xmlns:thm15="http://schemas.microsoft.com/office/thememl/2012/main" name="Office Theme" id="{62F939B6-93AF-4DB8-9C6B-D6C7DFDC589F}" vid="{4A3C46E8-61CC-4603-A589-7422A47A8E4A}"/>
+      <thm15:themeFamily xmlns:thm15="http://schemas.microsoft.com/office/thememl/2012/main" xmlns="" name="Office Theme" id="{62F939B6-93AF-4DB8-9C6B-D6C7DFDC589F}" vid="{4A3C46E8-61CC-4603-A589-7422A47A8E4A}"/>
     </a:ext>
   </a:extLst>
 </a:theme>
@@ -2162,7 +2951,7 @@
 </file>
 
 <file path=customXml/itemProps1.xml><?xml version="1.0" encoding="utf-8"?>
-<ds:datastoreItem xmlns:ds="http://schemas.openxmlformats.org/officeDocument/2006/customXml" ds:itemID="{C0BCC12B-536A-446C-8929-7C1AF8188D4D}">
+<ds:datastoreItem xmlns:ds="http://schemas.openxmlformats.org/officeDocument/2006/customXml" ds:itemID="{CE0C53A4-0A6C-44BA-9A53-9A42EE98288D}">
   <ds:schemaRefs>
     <ds:schemaRef ds:uri="http://schemas.openxmlformats.org/officeDocument/2006/bibliography"/>
   </ds:schemaRefs>

</xml_diff>